<commit_message>
Part 4 - Some Points added
M M Znidarich (2013) Upgrading and Uprating of Hydro Generators: An
Australian Perspective, Australian Journal of Electrical and Electronics Engineering, 10:1, 75-84,
DOI: 10.7158/1448837X.2013.11464357
</commit_message>
<xml_diff>
--- a/Project_3/LiteratureReview.docx
+++ b/Project_3/LiteratureReview.docx
@@ -1726,10 +1726,2180 @@
         <w:rPr>
           <w:lang w:val="tr-TR"/>
         </w:rPr>
-        <w:t xml:space="preserve"> material.</w:t>
+        <w:t xml:space="preserve"> </w:t>
+      </w:r>
+      <w:proofErr w:type="spellStart"/>
+      <w:r>
+        <w:rPr>
+          <w:lang w:val="tr-TR"/>
+        </w:rPr>
+        <w:t>material</w:t>
+      </w:r>
+      <w:proofErr w:type="spellEnd"/>
+      <w:r>
+        <w:rPr>
+          <w:lang w:val="tr-TR"/>
+        </w:rPr>
+        <w:t>.</w:t>
+      </w:r>
+    </w:p>
+    <w:p>
+      <w:pPr>
+        <w:rPr>
+          <w:lang w:val="tr-TR"/>
+        </w:rPr>
+      </w:pPr>
+      <w:r>
+        <w:rPr>
+          <w:lang w:val="tr-TR"/>
+        </w:rPr>
+        <w:t>PART-4</w:t>
+      </w:r>
+    </w:p>
+    <w:p>
+      <w:pPr>
+        <w:pStyle w:val="ListeParagraf"/>
+        <w:numPr>
+          <w:ilvl w:val="0"/>
+          <w:numId w:val="1"/>
+        </w:numPr>
+        <w:rPr>
+          <w:lang w:val="tr-TR"/>
+        </w:rPr>
+      </w:pPr>
+      <w:proofErr w:type="spellStart"/>
+      <w:r>
+        <w:rPr>
+          <w:lang w:val="tr-TR"/>
+        </w:rPr>
+        <w:t>Generator</w:t>
+      </w:r>
+      <w:proofErr w:type="spellEnd"/>
+      <w:r>
+        <w:rPr>
+          <w:lang w:val="tr-TR"/>
+        </w:rPr>
+        <w:t xml:space="preserve"> </w:t>
+      </w:r>
+      <w:proofErr w:type="spellStart"/>
+      <w:r>
+        <w:rPr>
+          <w:lang w:val="tr-TR"/>
+        </w:rPr>
+        <w:t>half</w:t>
+      </w:r>
+      <w:proofErr w:type="spellEnd"/>
+      <w:r>
+        <w:rPr>
+          <w:lang w:val="tr-TR"/>
+        </w:rPr>
+        <w:t xml:space="preserve">-life can be </w:t>
+      </w:r>
+      <w:proofErr w:type="spellStart"/>
+      <w:r>
+        <w:rPr>
+          <w:lang w:val="tr-TR"/>
+        </w:rPr>
+        <w:t>reached</w:t>
+      </w:r>
+      <w:proofErr w:type="spellEnd"/>
+      <w:r>
+        <w:rPr>
+          <w:lang w:val="tr-TR"/>
+        </w:rPr>
+        <w:t xml:space="preserve"> </w:t>
+      </w:r>
+      <w:proofErr w:type="spellStart"/>
+      <w:r>
+        <w:rPr>
+          <w:lang w:val="tr-TR"/>
+        </w:rPr>
+        <w:t>after</w:t>
+      </w:r>
+      <w:proofErr w:type="spellEnd"/>
+      <w:r>
+        <w:rPr>
+          <w:lang w:val="tr-TR"/>
+        </w:rPr>
+        <w:t xml:space="preserve"> 30-60 </w:t>
+      </w:r>
+      <w:proofErr w:type="spellStart"/>
+      <w:r>
+        <w:rPr>
+          <w:lang w:val="tr-TR"/>
+        </w:rPr>
+        <w:t>years</w:t>
+      </w:r>
+      <w:proofErr w:type="spellEnd"/>
+      <w:r>
+        <w:rPr>
+          <w:lang w:val="tr-TR"/>
+        </w:rPr>
+        <w:t xml:space="preserve"> of </w:t>
+      </w:r>
+      <w:proofErr w:type="spellStart"/>
+      <w:r>
+        <w:rPr>
+          <w:lang w:val="tr-TR"/>
+        </w:rPr>
+        <w:t>its</w:t>
+      </w:r>
+      <w:proofErr w:type="spellEnd"/>
+      <w:r>
+        <w:rPr>
+          <w:lang w:val="tr-TR"/>
+        </w:rPr>
+        <w:t xml:space="preserve"> </w:t>
+      </w:r>
+      <w:proofErr w:type="spellStart"/>
+      <w:r>
+        <w:rPr>
+          <w:lang w:val="tr-TR"/>
+        </w:rPr>
+        <w:t>operation</w:t>
+      </w:r>
+      <w:proofErr w:type="spellEnd"/>
+      <w:r>
+        <w:rPr>
+          <w:lang w:val="tr-TR"/>
+        </w:rPr>
+        <w:t>.</w:t>
+      </w:r>
+    </w:p>
+    <w:p>
+      <w:pPr>
+        <w:pStyle w:val="ListeParagraf"/>
+        <w:numPr>
+          <w:ilvl w:val="0"/>
+          <w:numId w:val="1"/>
+        </w:numPr>
+        <w:rPr>
+          <w:lang w:val="tr-TR"/>
+        </w:rPr>
+      </w:pPr>
+      <w:proofErr w:type="spellStart"/>
+      <w:r>
+        <w:rPr>
+          <w:lang w:val="tr-TR"/>
+        </w:rPr>
+        <w:t>Decrease</w:t>
+      </w:r>
+      <w:proofErr w:type="spellEnd"/>
+      <w:r>
+        <w:rPr>
+          <w:lang w:val="tr-TR"/>
+        </w:rPr>
+        <w:t xml:space="preserve"> in </w:t>
+      </w:r>
+      <w:proofErr w:type="spellStart"/>
+      <w:r>
+        <w:rPr>
+          <w:lang w:val="tr-TR"/>
+        </w:rPr>
+        <w:t>insulation</w:t>
+      </w:r>
+      <w:proofErr w:type="spellEnd"/>
+      <w:r>
+        <w:rPr>
+          <w:lang w:val="tr-TR"/>
+        </w:rPr>
+        <w:t xml:space="preserve"> </w:t>
+      </w:r>
+      <w:proofErr w:type="spellStart"/>
+      <w:r>
+        <w:rPr>
+          <w:lang w:val="tr-TR"/>
+        </w:rPr>
+        <w:t>thickness</w:t>
+      </w:r>
+      <w:proofErr w:type="spellEnd"/>
+      <w:r>
+        <w:rPr>
+          <w:lang w:val="tr-TR"/>
+        </w:rPr>
+        <w:t xml:space="preserve"> as time </w:t>
+      </w:r>
+      <w:proofErr w:type="spellStart"/>
+      <w:r>
+        <w:rPr>
+          <w:lang w:val="tr-TR"/>
+        </w:rPr>
+        <w:t>goes</w:t>
+      </w:r>
+      <w:proofErr w:type="spellEnd"/>
+      <w:r>
+        <w:rPr>
+          <w:lang w:val="tr-TR"/>
+        </w:rPr>
+        <w:t xml:space="preserve"> </w:t>
+      </w:r>
+      <w:proofErr w:type="spellStart"/>
+      <w:r>
+        <w:rPr>
+          <w:lang w:val="tr-TR"/>
+        </w:rPr>
+        <w:t>by</w:t>
+      </w:r>
+      <w:proofErr w:type="spellEnd"/>
+    </w:p>
+    <w:p>
+      <w:pPr>
+        <w:pStyle w:val="ListeParagraf"/>
+        <w:rPr>
+          <w:lang w:val="tr-TR"/>
+        </w:rPr>
+      </w:pPr>
+      <w:r>
+        <w:rPr>
+          <w:noProof/>
+          <w:lang w:val="en-US"/>
+        </w:rPr>
+        <w:drawing>
+          <wp:inline distT="0" distB="0" distL="0" distR="0" wp14:anchorId="78945F88" wp14:editId="6C1706C6">
+            <wp:extent cx="5972810" cy="3444875"/>
+            <wp:effectExtent l="0" t="0" r="8890" b="3175"/>
+            <wp:docPr id="1" name="Resim 1"/>
+            <wp:cNvGraphicFramePr>
+              <a:graphicFrameLocks xmlns:a="http://schemas.openxmlformats.org/drawingml/2006/main" noChangeAspect="1"/>
+            </wp:cNvGraphicFramePr>
+            <a:graphic xmlns:a="http://schemas.openxmlformats.org/drawingml/2006/main">
+              <a:graphicData uri="http://schemas.openxmlformats.org/drawingml/2006/picture">
+                <pic:pic xmlns:pic="http://schemas.openxmlformats.org/drawingml/2006/picture">
+                  <pic:nvPicPr>
+                    <pic:cNvPr id="1" name=""/>
+                    <pic:cNvPicPr/>
+                  </pic:nvPicPr>
+                  <pic:blipFill>
+                    <a:blip r:embed="rId5"/>
+                    <a:stretch>
+                      <a:fillRect/>
+                    </a:stretch>
+                  </pic:blipFill>
+                  <pic:spPr>
+                    <a:xfrm>
+                      <a:off x="0" y="0"/>
+                      <a:ext cx="5972810" cy="3444875"/>
+                    </a:xfrm>
+                    <a:prstGeom prst="rect">
+                      <a:avLst/>
+                    </a:prstGeom>
+                  </pic:spPr>
+                </pic:pic>
+              </a:graphicData>
+            </a:graphic>
+          </wp:inline>
+        </w:drawing>
+      </w:r>
+    </w:p>
+    <w:p>
+      <w:pPr>
+        <w:pStyle w:val="ListeParagraf"/>
+        <w:numPr>
+          <w:ilvl w:val="0"/>
+          <w:numId w:val="1"/>
+        </w:numPr>
+        <w:rPr>
+          <w:lang w:val="tr-TR"/>
+        </w:rPr>
+      </w:pPr>
+      <w:r>
+        <w:rPr>
+          <w:lang w:val="tr-TR"/>
+        </w:rPr>
+        <w:t>‘</w:t>
+      </w:r>
+      <w:proofErr w:type="spellStart"/>
+      <w:r>
+        <w:rPr>
+          <w:lang w:val="tr-TR"/>
+        </w:rPr>
+        <w:t>The</w:t>
+      </w:r>
+      <w:proofErr w:type="spellEnd"/>
+      <w:r>
+        <w:rPr>
+          <w:lang w:val="tr-TR"/>
+        </w:rPr>
+        <w:t xml:space="preserve"> </w:t>
+      </w:r>
+      <w:proofErr w:type="spellStart"/>
+      <w:r>
+        <w:rPr>
+          <w:lang w:val="tr-TR"/>
+        </w:rPr>
+        <w:t>end</w:t>
+      </w:r>
+      <w:proofErr w:type="spellEnd"/>
+      <w:r>
+        <w:rPr>
+          <w:lang w:val="tr-TR"/>
+        </w:rPr>
+        <w:t xml:space="preserve"> of a </w:t>
+      </w:r>
+      <w:proofErr w:type="spellStart"/>
+      <w:r>
+        <w:rPr>
+          <w:lang w:val="tr-TR"/>
+        </w:rPr>
+        <w:t>hydro</w:t>
+      </w:r>
+      <w:proofErr w:type="spellEnd"/>
+      <w:r>
+        <w:rPr>
+          <w:lang w:val="tr-TR"/>
+        </w:rPr>
+        <w:t xml:space="preserve"> </w:t>
+      </w:r>
+      <w:proofErr w:type="spellStart"/>
+      <w:r>
+        <w:rPr>
+          <w:lang w:val="tr-TR"/>
+        </w:rPr>
+        <w:t>generator’s</w:t>
+      </w:r>
+      <w:proofErr w:type="spellEnd"/>
+      <w:r>
+        <w:rPr>
+          <w:lang w:val="tr-TR"/>
+        </w:rPr>
+        <w:t xml:space="preserve"> </w:t>
+      </w:r>
+      <w:proofErr w:type="spellStart"/>
+      <w:r>
+        <w:rPr>
+          <w:lang w:val="tr-TR"/>
+        </w:rPr>
+        <w:t>useful</w:t>
+      </w:r>
+      <w:proofErr w:type="spellEnd"/>
+      <w:r>
+        <w:rPr>
+          <w:lang w:val="tr-TR"/>
+        </w:rPr>
+        <w:t xml:space="preserve"> life </w:t>
+      </w:r>
+      <w:proofErr w:type="spellStart"/>
+      <w:r>
+        <w:rPr>
+          <w:lang w:val="tr-TR"/>
+        </w:rPr>
+        <w:t>occurs</w:t>
+      </w:r>
+      <w:proofErr w:type="spellEnd"/>
+      <w:r>
+        <w:rPr>
+          <w:lang w:val="tr-TR"/>
+        </w:rPr>
+        <w:t xml:space="preserve"> at</w:t>
+      </w:r>
+      <w:r>
+        <w:rPr>
+          <w:lang w:val="tr-TR"/>
+        </w:rPr>
+        <w:t xml:space="preserve"> </w:t>
+      </w:r>
+      <w:proofErr w:type="spellStart"/>
+      <w:r>
+        <w:rPr>
+          <w:lang w:val="tr-TR"/>
+        </w:rPr>
+        <w:t>the</w:t>
+      </w:r>
+      <w:proofErr w:type="spellEnd"/>
+      <w:r>
+        <w:rPr>
+          <w:lang w:val="tr-TR"/>
+        </w:rPr>
+        <w:t xml:space="preserve"> </w:t>
+      </w:r>
+      <w:proofErr w:type="spellStart"/>
+      <w:r>
+        <w:rPr>
+          <w:lang w:val="tr-TR"/>
+        </w:rPr>
+        <w:t>end</w:t>
+      </w:r>
+      <w:proofErr w:type="spellEnd"/>
+      <w:r>
+        <w:rPr>
+          <w:lang w:val="tr-TR"/>
+        </w:rPr>
+        <w:t xml:space="preserve"> of </w:t>
+      </w:r>
+      <w:proofErr w:type="spellStart"/>
+      <w:r>
+        <w:rPr>
+          <w:lang w:val="tr-TR"/>
+        </w:rPr>
+        <w:t>its</w:t>
+      </w:r>
+      <w:proofErr w:type="spellEnd"/>
+      <w:r>
+        <w:rPr>
+          <w:lang w:val="tr-TR"/>
+        </w:rPr>
+        <w:t xml:space="preserve"> </w:t>
+      </w:r>
+      <w:proofErr w:type="spellStart"/>
+      <w:r>
+        <w:rPr>
+          <w:lang w:val="tr-TR"/>
+        </w:rPr>
+        <w:t>second</w:t>
+      </w:r>
+      <w:proofErr w:type="spellEnd"/>
+      <w:r>
+        <w:rPr>
+          <w:lang w:val="tr-TR"/>
+        </w:rPr>
+        <w:t xml:space="preserve"> </w:t>
+      </w:r>
+      <w:proofErr w:type="spellStart"/>
+      <w:r>
+        <w:rPr>
+          <w:lang w:val="tr-TR"/>
+        </w:rPr>
+        <w:t>half</w:t>
+      </w:r>
+      <w:proofErr w:type="spellEnd"/>
+      <w:r>
+        <w:rPr>
+          <w:lang w:val="tr-TR"/>
+        </w:rPr>
+        <w:t xml:space="preserve">-life, </w:t>
+      </w:r>
+      <w:proofErr w:type="spellStart"/>
+      <w:r>
+        <w:rPr>
+          <w:lang w:val="tr-TR"/>
+        </w:rPr>
+        <w:t>and</w:t>
+      </w:r>
+      <w:proofErr w:type="spellEnd"/>
+      <w:r>
+        <w:rPr>
+          <w:lang w:val="tr-TR"/>
+        </w:rPr>
+        <w:t xml:space="preserve"> is </w:t>
+      </w:r>
+      <w:proofErr w:type="spellStart"/>
+      <w:r>
+        <w:rPr>
+          <w:lang w:val="tr-TR"/>
+        </w:rPr>
+        <w:t>indicated</w:t>
+      </w:r>
+      <w:proofErr w:type="spellEnd"/>
+      <w:r>
+        <w:rPr>
+          <w:lang w:val="tr-TR"/>
+        </w:rPr>
+        <w:t xml:space="preserve"> </w:t>
+      </w:r>
+      <w:proofErr w:type="spellStart"/>
+      <w:r>
+        <w:rPr>
+          <w:lang w:val="tr-TR"/>
+        </w:rPr>
+        <w:t>by</w:t>
+      </w:r>
+      <w:proofErr w:type="spellEnd"/>
+      <w:r>
+        <w:rPr>
+          <w:lang w:val="tr-TR"/>
+        </w:rPr>
+        <w:t xml:space="preserve"> </w:t>
+      </w:r>
+      <w:proofErr w:type="spellStart"/>
+      <w:r>
+        <w:rPr>
+          <w:lang w:val="tr-TR"/>
+        </w:rPr>
+        <w:t>complete</w:t>
+      </w:r>
+      <w:proofErr w:type="spellEnd"/>
+      <w:r>
+        <w:rPr>
+          <w:lang w:val="tr-TR"/>
+        </w:rPr>
+        <w:t xml:space="preserve"> </w:t>
+      </w:r>
+      <w:proofErr w:type="spellStart"/>
+      <w:r>
+        <w:rPr>
+          <w:lang w:val="tr-TR"/>
+        </w:rPr>
+        <w:t>failure</w:t>
+      </w:r>
+      <w:proofErr w:type="spellEnd"/>
+      <w:r>
+        <w:rPr>
+          <w:lang w:val="tr-TR"/>
+        </w:rPr>
+        <w:t xml:space="preserve"> of </w:t>
+      </w:r>
+      <w:proofErr w:type="spellStart"/>
+      <w:r>
+        <w:rPr>
+          <w:lang w:val="tr-TR"/>
+        </w:rPr>
+        <w:t>active</w:t>
+      </w:r>
+      <w:proofErr w:type="spellEnd"/>
+      <w:r>
+        <w:rPr>
+          <w:lang w:val="tr-TR"/>
+        </w:rPr>
+        <w:t xml:space="preserve"> </w:t>
+      </w:r>
+      <w:proofErr w:type="spellStart"/>
+      <w:r>
+        <w:rPr>
+          <w:lang w:val="tr-TR"/>
+        </w:rPr>
+        <w:t>electrical</w:t>
+      </w:r>
+      <w:proofErr w:type="spellEnd"/>
+      <w:r>
+        <w:rPr>
+          <w:lang w:val="tr-TR"/>
+        </w:rPr>
+        <w:t xml:space="preserve"> </w:t>
+      </w:r>
+      <w:proofErr w:type="spellStart"/>
+      <w:r>
+        <w:rPr>
+          <w:lang w:val="tr-TR"/>
+        </w:rPr>
+        <w:t>components</w:t>
+      </w:r>
+      <w:proofErr w:type="spellEnd"/>
+      <w:r>
+        <w:rPr>
+          <w:lang w:val="tr-TR"/>
+        </w:rPr>
+        <w:t>,</w:t>
+      </w:r>
+      <w:r>
+        <w:rPr>
+          <w:lang w:val="tr-TR"/>
+        </w:rPr>
+        <w:t xml:space="preserve"> </w:t>
+      </w:r>
+      <w:proofErr w:type="spellStart"/>
+      <w:r>
+        <w:rPr>
+          <w:lang w:val="tr-TR"/>
+        </w:rPr>
+        <w:t>static</w:t>
+      </w:r>
+      <w:proofErr w:type="spellEnd"/>
+      <w:r>
+        <w:rPr>
+          <w:lang w:val="tr-TR"/>
+        </w:rPr>
+        <w:t xml:space="preserve"> </w:t>
+      </w:r>
+      <w:proofErr w:type="spellStart"/>
+      <w:r>
+        <w:rPr>
+          <w:lang w:val="tr-TR"/>
+        </w:rPr>
+        <w:t>mechanical</w:t>
+      </w:r>
+      <w:proofErr w:type="spellEnd"/>
+      <w:r>
+        <w:rPr>
+          <w:lang w:val="tr-TR"/>
+        </w:rPr>
+        <w:t xml:space="preserve"> </w:t>
+      </w:r>
+      <w:proofErr w:type="spellStart"/>
+      <w:r>
+        <w:rPr>
+          <w:lang w:val="tr-TR"/>
+        </w:rPr>
+        <w:t>components</w:t>
+      </w:r>
+      <w:proofErr w:type="spellEnd"/>
+      <w:r>
+        <w:rPr>
+          <w:lang w:val="tr-TR"/>
+        </w:rPr>
+        <w:t xml:space="preserve">, as </w:t>
+      </w:r>
+      <w:proofErr w:type="spellStart"/>
+      <w:r>
+        <w:rPr>
+          <w:lang w:val="tr-TR"/>
+        </w:rPr>
+        <w:t>well</w:t>
+      </w:r>
+      <w:proofErr w:type="spellEnd"/>
+      <w:r>
+        <w:rPr>
+          <w:lang w:val="tr-TR"/>
+        </w:rPr>
+        <w:t xml:space="preserve"> as </w:t>
+      </w:r>
+      <w:proofErr w:type="spellStart"/>
+      <w:r>
+        <w:rPr>
+          <w:lang w:val="tr-TR"/>
+        </w:rPr>
+        <w:t>rotating</w:t>
+      </w:r>
+      <w:proofErr w:type="spellEnd"/>
+      <w:r>
+        <w:rPr>
+          <w:lang w:val="tr-TR"/>
+        </w:rPr>
+        <w:t xml:space="preserve"> </w:t>
+      </w:r>
+      <w:proofErr w:type="spellStart"/>
+      <w:r>
+        <w:rPr>
+          <w:lang w:val="tr-TR"/>
+        </w:rPr>
+        <w:t>components</w:t>
+      </w:r>
+      <w:proofErr w:type="spellEnd"/>
+      <w:r>
+        <w:rPr>
+          <w:lang w:val="tr-TR"/>
+        </w:rPr>
+        <w:t xml:space="preserve"> (rotor </w:t>
+      </w:r>
+      <w:proofErr w:type="spellStart"/>
+      <w:r>
+        <w:rPr>
+          <w:lang w:val="tr-TR"/>
+        </w:rPr>
+        <w:t>rim</w:t>
+      </w:r>
+      <w:proofErr w:type="spellEnd"/>
+      <w:r>
+        <w:rPr>
+          <w:lang w:val="tr-TR"/>
+        </w:rPr>
+        <w:t xml:space="preserve">, rotor </w:t>
+      </w:r>
+      <w:proofErr w:type="spellStart"/>
+      <w:r>
+        <w:rPr>
+          <w:lang w:val="tr-TR"/>
+        </w:rPr>
+        <w:t>spider</w:t>
+      </w:r>
+      <w:proofErr w:type="spellEnd"/>
+      <w:r>
+        <w:rPr>
+          <w:lang w:val="tr-TR"/>
+        </w:rPr>
+        <w:t xml:space="preserve">, </w:t>
+      </w:r>
+      <w:proofErr w:type="spellStart"/>
+      <w:r>
+        <w:rPr>
+          <w:lang w:val="tr-TR"/>
+        </w:rPr>
+        <w:t>etc</w:t>
+      </w:r>
+      <w:proofErr w:type="spellEnd"/>
+      <w:r>
+        <w:rPr>
+          <w:lang w:val="tr-TR"/>
+        </w:rPr>
+        <w:t>.).</w:t>
+      </w:r>
+      <w:r>
+        <w:rPr>
+          <w:lang w:val="tr-TR"/>
+        </w:rPr>
+        <w:t>’</w:t>
+      </w:r>
+    </w:p>
+    <w:p>
+      <w:pPr>
+        <w:pStyle w:val="ListeParagraf"/>
+        <w:numPr>
+          <w:ilvl w:val="0"/>
+          <w:numId w:val="1"/>
+        </w:numPr>
+        <w:rPr>
+          <w:lang w:val="tr-TR"/>
+        </w:rPr>
+      </w:pPr>
+      <w:proofErr w:type="spellStart"/>
+      <w:r>
+        <w:rPr>
+          <w:lang w:val="tr-TR"/>
+        </w:rPr>
+        <w:t>Hydro-generator</w:t>
+      </w:r>
+      <w:proofErr w:type="spellEnd"/>
+      <w:r>
+        <w:rPr>
+          <w:lang w:val="tr-TR"/>
+        </w:rPr>
+        <w:t xml:space="preserve"> </w:t>
+      </w:r>
+      <w:proofErr w:type="spellStart"/>
+      <w:r>
+        <w:rPr>
+          <w:lang w:val="tr-TR"/>
+        </w:rPr>
+        <w:t>output</w:t>
+      </w:r>
+      <w:proofErr w:type="spellEnd"/>
+      <w:r>
+        <w:rPr>
+          <w:lang w:val="tr-TR"/>
+        </w:rPr>
+        <w:t xml:space="preserve"> </w:t>
+      </w:r>
+      <w:proofErr w:type="spellStart"/>
+      <w:r>
+        <w:rPr>
+          <w:lang w:val="tr-TR"/>
+        </w:rPr>
+        <w:t>coefficient</w:t>
+      </w:r>
+      <w:proofErr w:type="spellEnd"/>
+      <w:r>
+        <w:rPr>
+          <w:lang w:val="tr-TR"/>
+        </w:rPr>
+        <w:t xml:space="preserve"> is </w:t>
+      </w:r>
+      <w:proofErr w:type="spellStart"/>
+      <w:r>
+        <w:rPr>
+          <w:lang w:val="tr-TR"/>
+        </w:rPr>
+        <w:t>given</w:t>
+      </w:r>
+      <w:proofErr w:type="spellEnd"/>
+      <w:r>
+        <w:rPr>
+          <w:lang w:val="tr-TR"/>
+        </w:rPr>
+        <w:t xml:space="preserve"> in </w:t>
+      </w:r>
+      <w:proofErr w:type="spellStart"/>
+      <w:r>
+        <w:rPr>
+          <w:lang w:val="tr-TR"/>
+        </w:rPr>
+        <w:t>the</w:t>
+      </w:r>
+      <w:proofErr w:type="spellEnd"/>
+      <w:r>
+        <w:rPr>
+          <w:lang w:val="tr-TR"/>
+        </w:rPr>
+        <w:t xml:space="preserve"> </w:t>
+      </w:r>
+      <w:proofErr w:type="spellStart"/>
+      <w:r>
+        <w:rPr>
+          <w:lang w:val="tr-TR"/>
+        </w:rPr>
+        <w:t>following</w:t>
+      </w:r>
+      <w:proofErr w:type="spellEnd"/>
+      <w:r>
+        <w:rPr>
+          <w:lang w:val="tr-TR"/>
+        </w:rPr>
+        <w:t xml:space="preserve"> </w:t>
+      </w:r>
+      <w:proofErr w:type="spellStart"/>
+      <w:r>
+        <w:rPr>
+          <w:lang w:val="tr-TR"/>
+        </w:rPr>
+        <w:t>eqn</w:t>
+      </w:r>
+      <w:proofErr w:type="spellEnd"/>
+      <w:r>
+        <w:rPr>
+          <w:lang w:val="tr-TR"/>
+        </w:rPr>
+        <w:t xml:space="preserve">. </w:t>
+      </w:r>
+    </w:p>
+    <w:tbl>
+      <w:tblPr>
+        <w:tblStyle w:val="TabloKlavuzu"/>
+        <w:tblW w:w="0" w:type="auto"/>
+        <w:tblLook w:val="04A0" w:firstRow="1" w:lastRow="0" w:firstColumn="1" w:lastColumn="0" w:noHBand="0" w:noVBand="1"/>
+      </w:tblPr>
+      <w:tblGrid>
+        <w:gridCol w:w="649"/>
+        <w:gridCol w:w="7214"/>
+        <w:gridCol w:w="1533"/>
+      </w:tblGrid>
+      <w:tr>
+        <w:trPr>
+          <w:trHeight w:val="441"/>
+        </w:trPr>
+        <w:tc>
+          <w:tcPr>
+            <w:tcW w:w="704" w:type="dxa"/>
+            <w:vAlign w:val="center"/>
+          </w:tcPr>
+          <w:p>
+            <w:pPr>
+              <w:jc w:val="center"/>
+              <w:rPr>
+                <w:rFonts w:eastAsiaTheme="minorEastAsia"/>
+                <w:lang w:val="tr-TR"/>
+              </w:rPr>
+            </w:pPr>
+          </w:p>
+        </w:tc>
+        <w:tc>
+          <w:tcPr>
+            <w:tcW w:w="7938" w:type="dxa"/>
+            <w:vAlign w:val="center"/>
+          </w:tcPr>
+          <w:p>
+            <w:pPr>
+              <w:jc w:val="center"/>
+              <w:rPr>
+                <w:lang w:val="tr-TR"/>
+              </w:rPr>
+            </w:pPr>
+            <m:oMathPara>
+              <m:oMath>
+                <m:r>
+                  <w:rPr>
+                    <w:rFonts w:ascii="Cambria Math" w:hAnsi="Cambria Math"/>
+                    <w:lang w:val="tr-TR"/>
+                  </w:rPr>
+                  <m:t>ξ=</m:t>
+                </m:r>
+                <m:sSup>
+                  <m:sSupPr>
+                    <m:ctrlPr>
+                      <w:rPr>
+                        <w:rFonts w:ascii="Cambria Math" w:hAnsi="Cambria Math"/>
+                        <w:i/>
+                        <w:lang w:val="tr-TR"/>
+                      </w:rPr>
+                    </m:ctrlPr>
+                  </m:sSupPr>
+                  <m:e>
+                    <m:r>
+                      <w:rPr>
+                        <w:rFonts w:ascii="Cambria Math" w:hAnsi="Cambria Math"/>
+                        <w:lang w:val="tr-TR"/>
+                      </w:rPr>
+                      <m:t>10</m:t>
+                    </m:r>
+                  </m:e>
+                  <m:sup>
+                    <m:r>
+                      <w:rPr>
+                        <w:rFonts w:ascii="Cambria Math" w:hAnsi="Cambria Math"/>
+                        <w:lang w:val="tr-TR"/>
+                      </w:rPr>
+                      <m:t>12</m:t>
+                    </m:r>
+                  </m:sup>
+                </m:sSup>
+                <m:f>
+                  <m:fPr>
+                    <m:ctrlPr>
+                      <w:rPr>
+                        <w:rFonts w:ascii="Cambria Math" w:hAnsi="Cambria Math"/>
+                        <w:i/>
+                        <w:lang w:val="tr-TR"/>
+                      </w:rPr>
+                    </m:ctrlPr>
+                  </m:fPr>
+                  <m:num>
+                    <m:sSub>
+                      <m:sSubPr>
+                        <m:ctrlPr>
+                          <w:rPr>
+                            <w:rFonts w:ascii="Cambria Math" w:hAnsi="Cambria Math"/>
+                            <w:i/>
+                            <w:lang w:val="tr-TR"/>
+                          </w:rPr>
+                        </m:ctrlPr>
+                      </m:sSubPr>
+                      <m:e>
+                        <m:r>
+                          <w:rPr>
+                            <w:rFonts w:ascii="Cambria Math" w:hAnsi="Cambria Math"/>
+                            <w:lang w:val="tr-TR"/>
+                          </w:rPr>
+                          <m:t>S</m:t>
+                        </m:r>
+                      </m:e>
+                      <m:sub>
+                        <m:r>
+                          <w:rPr>
+                            <w:rFonts w:ascii="Cambria Math" w:hAnsi="Cambria Math"/>
+                            <w:lang w:val="tr-TR"/>
+                          </w:rPr>
+                          <m:t>gen</m:t>
+                        </m:r>
+                      </m:sub>
+                    </m:sSub>
+                  </m:num>
+                  <m:den>
+                    <m:sSubSup>
+                      <m:sSubSupPr>
+                        <m:ctrlPr>
+                          <w:rPr>
+                            <w:rFonts w:ascii="Cambria Math" w:hAnsi="Cambria Math"/>
+                            <w:i/>
+                            <w:lang w:val="tr-TR"/>
+                          </w:rPr>
+                        </m:ctrlPr>
+                      </m:sSubSupPr>
+                      <m:e>
+                        <m:r>
+                          <w:rPr>
+                            <w:rFonts w:ascii="Cambria Math" w:hAnsi="Cambria Math"/>
+                            <w:lang w:val="tr-TR"/>
+                          </w:rPr>
+                          <m:t>D</m:t>
+                        </m:r>
+                      </m:e>
+                      <m:sub>
+                        <m:r>
+                          <w:rPr>
+                            <w:rFonts w:ascii="Cambria Math" w:hAnsi="Cambria Math"/>
+                            <w:lang w:val="tr-TR"/>
+                          </w:rPr>
+                          <m:t>g</m:t>
+                        </m:r>
+                      </m:sub>
+                      <m:sup>
+                        <m:r>
+                          <w:rPr>
+                            <w:rFonts w:ascii="Cambria Math" w:hAnsi="Cambria Math"/>
+                            <w:lang w:val="tr-TR"/>
+                          </w:rPr>
+                          <m:t>2</m:t>
+                        </m:r>
+                      </m:sup>
+                    </m:sSubSup>
+                    <m:sSub>
+                      <m:sSubPr>
+                        <m:ctrlPr>
+                          <w:rPr>
+                            <w:rFonts w:ascii="Cambria Math" w:hAnsi="Cambria Math"/>
+                            <w:i/>
+                            <w:lang w:val="tr-TR"/>
+                          </w:rPr>
+                        </m:ctrlPr>
+                      </m:sSubPr>
+                      <m:e>
+                        <m:r>
+                          <w:rPr>
+                            <w:rFonts w:ascii="Cambria Math" w:hAnsi="Cambria Math"/>
+                            <w:lang w:val="tr-TR"/>
+                          </w:rPr>
+                          <m:t>L</m:t>
+                        </m:r>
+                      </m:e>
+                      <m:sub>
+                        <m:r>
+                          <w:rPr>
+                            <w:rFonts w:ascii="Cambria Math" w:hAnsi="Cambria Math"/>
+                            <w:lang w:val="tr-TR"/>
+                          </w:rPr>
+                          <m:t>c</m:t>
+                        </m:r>
+                      </m:sub>
+                    </m:sSub>
+                    <m:r>
+                      <w:rPr>
+                        <w:rFonts w:ascii="Cambria Math" w:hAnsi="Cambria Math"/>
+                        <w:lang w:val="tr-TR"/>
+                      </w:rPr>
+                      <m:t>N</m:t>
+                    </m:r>
+                  </m:den>
+                </m:f>
+              </m:oMath>
+            </m:oMathPara>
+          </w:p>
+        </w:tc>
+        <w:tc>
+          <w:tcPr>
+            <w:tcW w:w="754" w:type="dxa"/>
+            <w:vAlign w:val="center"/>
+          </w:tcPr>
+          <w:p>
+            <w:pPr>
+              <w:jc w:val="center"/>
+              <w:rPr>
+                <w:lang w:val="tr-TR"/>
+              </w:rPr>
+            </w:pPr>
+            <w:r>
+              <w:rPr>
+                <w:lang w:val="tr-TR"/>
+              </w:rPr>
+              <w:fldChar w:fldCharType="begin"/>
+            </w:r>
+            <w:r>
+              <w:rPr>
+                <w:rFonts w:eastAsiaTheme="minorEastAsia"/>
+                <w:lang w:val="tr-TR"/>
+              </w:rPr>
+              <w:instrText xml:space="preserve"> STYLEREF 1 \s </w:instrText>
+            </w:r>
+            <w:r>
+              <w:rPr>
+                <w:lang w:val="tr-TR"/>
+              </w:rPr>
+              <w:fldChar w:fldCharType="separate"/>
+            </w:r>
+            <w:r>
+              <w:rPr>
+                <w:b/>
+                <w:bCs/>
+                <w:noProof/>
+                <w:lang w:val="tr-TR"/>
+              </w:rPr>
+              <w:t>Hata! Belgede belirtilen stilde metne rastlanmadı.</w:t>
+            </w:r>
+            <w:r>
+              <w:rPr>
+                <w:lang w:val="tr-TR"/>
+              </w:rPr>
+              <w:fldChar w:fldCharType="end"/>
+            </w:r>
+            <w:r>
+              <w:rPr>
+                <w:rFonts w:eastAsiaTheme="minorEastAsia"/>
+                <w:lang w:val="tr-TR"/>
+              </w:rPr>
+              <w:t>.</w:t>
+            </w:r>
+            <w:r>
+              <w:rPr>
+                <w:lang w:val="tr-TR"/>
+              </w:rPr>
+              <w:fldChar w:fldCharType="begin"/>
+            </w:r>
+            <w:r>
+              <w:rPr>
+                <w:rFonts w:eastAsiaTheme="minorEastAsia"/>
+                <w:lang w:val="tr-TR"/>
+              </w:rPr>
+              <w:instrText xml:space="preserve"> SEQ Equation \* ARABIC \s 1 </w:instrText>
+            </w:r>
+            <w:r>
+              <w:rPr>
+                <w:lang w:val="tr-TR"/>
+              </w:rPr>
+              <w:fldChar w:fldCharType="separate"/>
+            </w:r>
+            <w:r>
+              <w:rPr>
+                <w:rFonts w:eastAsiaTheme="minorEastAsia"/>
+                <w:noProof/>
+                <w:lang w:val="tr-TR"/>
+              </w:rPr>
+              <w:t>1</w:t>
+            </w:r>
+            <w:r>
+              <w:rPr>
+                <w:lang w:val="tr-TR"/>
+              </w:rPr>
+              <w:fldChar w:fldCharType="end"/>
+            </w:r>
+          </w:p>
+        </w:tc>
+      </w:tr>
+    </w:tbl>
+    <w:p>
+      <w:pPr>
+        <w:pStyle w:val="ListeParagraf"/>
+        <w:rPr>
+          <w:lang w:val="tr-TR"/>
+        </w:rPr>
+      </w:pPr>
+    </w:p>
+    <w:p>
+      <w:pPr>
+        <w:pStyle w:val="ListeParagraf"/>
+        <w:rPr>
+          <w:lang w:val="tr-TR"/>
+        </w:rPr>
+      </w:pPr>
+      <w:proofErr w:type="spellStart"/>
+      <w:r>
+        <w:rPr>
+          <w:lang w:val="tr-TR"/>
+        </w:rPr>
+        <w:t>where</w:t>
+      </w:r>
+      <w:proofErr w:type="spellEnd"/>
+      <w:r>
+        <w:rPr>
+          <w:lang w:val="tr-TR"/>
+        </w:rPr>
+        <w:t xml:space="preserve"> ξ is </w:t>
+      </w:r>
+      <w:proofErr w:type="spellStart"/>
+      <w:r>
+        <w:rPr>
+          <w:lang w:val="tr-TR"/>
+        </w:rPr>
+        <w:t>the</w:t>
+      </w:r>
+      <w:proofErr w:type="spellEnd"/>
+      <w:r>
+        <w:rPr>
+          <w:lang w:val="tr-TR"/>
+        </w:rPr>
+        <w:t xml:space="preserve"> </w:t>
+      </w:r>
+      <w:proofErr w:type="spellStart"/>
+      <w:r>
+        <w:rPr>
+          <w:lang w:val="tr-TR"/>
+        </w:rPr>
+        <w:t>generator</w:t>
+      </w:r>
+      <w:proofErr w:type="spellEnd"/>
+      <w:r>
+        <w:rPr>
+          <w:lang w:val="tr-TR"/>
+        </w:rPr>
+        <w:t xml:space="preserve"> </w:t>
+      </w:r>
+      <w:proofErr w:type="spellStart"/>
+      <w:r>
+        <w:rPr>
+          <w:lang w:val="tr-TR"/>
+        </w:rPr>
+        <w:t>o</w:t>
+      </w:r>
+      <w:r>
+        <w:rPr>
+          <w:lang w:val="tr-TR"/>
+        </w:rPr>
+        <w:t>utput</w:t>
+      </w:r>
+      <w:proofErr w:type="spellEnd"/>
+      <w:r>
+        <w:rPr>
+          <w:lang w:val="tr-TR"/>
+        </w:rPr>
+        <w:t xml:space="preserve"> </w:t>
+      </w:r>
+      <w:proofErr w:type="spellStart"/>
+      <w:r>
+        <w:rPr>
+          <w:lang w:val="tr-TR"/>
+        </w:rPr>
+        <w:t>coeffi</w:t>
+      </w:r>
+      <w:proofErr w:type="spellEnd"/>
+      <w:r>
+        <w:rPr>
+          <w:lang w:val="tr-TR"/>
+        </w:rPr>
+        <w:t xml:space="preserve"> </w:t>
+      </w:r>
+      <w:proofErr w:type="spellStart"/>
+      <w:r>
+        <w:rPr>
+          <w:lang w:val="tr-TR"/>
+        </w:rPr>
+        <w:t>cient</w:t>
+      </w:r>
+      <w:proofErr w:type="spellEnd"/>
+      <w:r>
+        <w:rPr>
+          <w:lang w:val="tr-TR"/>
+        </w:rPr>
+        <w:t xml:space="preserve">; </w:t>
+      </w:r>
+      <w:proofErr w:type="spellStart"/>
+      <w:r>
+        <w:rPr>
+          <w:lang w:val="tr-TR"/>
+        </w:rPr>
+        <w:t>Sgen</w:t>
+      </w:r>
+      <w:proofErr w:type="spellEnd"/>
+      <w:r>
+        <w:rPr>
+          <w:lang w:val="tr-TR"/>
+        </w:rPr>
+        <w:t xml:space="preserve"> is </w:t>
+      </w:r>
+      <w:proofErr w:type="spellStart"/>
+      <w:r>
+        <w:rPr>
+          <w:lang w:val="tr-TR"/>
+        </w:rPr>
+        <w:t>the</w:t>
+      </w:r>
+      <w:proofErr w:type="spellEnd"/>
+      <w:r>
+        <w:rPr>
+          <w:lang w:val="tr-TR"/>
+        </w:rPr>
+        <w:t xml:space="preserve"> </w:t>
+      </w:r>
+      <w:proofErr w:type="spellStart"/>
+      <w:r>
+        <w:rPr>
+          <w:lang w:val="tr-TR"/>
+        </w:rPr>
+        <w:t>generator</w:t>
+      </w:r>
+      <w:proofErr w:type="spellEnd"/>
+      <w:r>
+        <w:rPr>
+          <w:lang w:val="tr-TR"/>
+        </w:rPr>
+        <w:t xml:space="preserve"> </w:t>
+      </w:r>
+      <w:proofErr w:type="spellStart"/>
+      <w:r>
+        <w:rPr>
+          <w:lang w:val="tr-TR"/>
+        </w:rPr>
+        <w:t>output</w:t>
+      </w:r>
+      <w:proofErr w:type="spellEnd"/>
+      <w:r>
+        <w:rPr>
+          <w:lang w:val="tr-TR"/>
+        </w:rPr>
+        <w:t xml:space="preserve"> </w:t>
+      </w:r>
+      <w:proofErr w:type="spellStart"/>
+      <w:r>
+        <w:rPr>
+          <w:lang w:val="tr-TR"/>
+        </w:rPr>
+        <w:t>c</w:t>
+      </w:r>
+      <w:r>
+        <w:rPr>
+          <w:lang w:val="tr-TR"/>
+        </w:rPr>
+        <w:t>apacity</w:t>
+      </w:r>
+      <w:proofErr w:type="spellEnd"/>
+      <w:r>
+        <w:rPr>
+          <w:lang w:val="tr-TR"/>
+        </w:rPr>
+        <w:t xml:space="preserve"> (</w:t>
+      </w:r>
+      <w:proofErr w:type="spellStart"/>
+      <w:r>
+        <w:rPr>
+          <w:lang w:val="tr-TR"/>
+        </w:rPr>
+        <w:t>apparent</w:t>
+      </w:r>
+      <w:proofErr w:type="spellEnd"/>
+      <w:r>
+        <w:rPr>
+          <w:lang w:val="tr-TR"/>
+        </w:rPr>
+        <w:t xml:space="preserve"> </w:t>
+      </w:r>
+      <w:proofErr w:type="spellStart"/>
+      <w:r>
+        <w:rPr>
+          <w:lang w:val="tr-TR"/>
+        </w:rPr>
+        <w:t>power</w:t>
+      </w:r>
+      <w:proofErr w:type="spellEnd"/>
+      <w:r>
+        <w:rPr>
+          <w:lang w:val="tr-TR"/>
+        </w:rPr>
+        <w:t xml:space="preserve">) [MVA]; </w:t>
+      </w:r>
+      <w:r>
+        <w:rPr>
+          <w:lang w:val="tr-TR"/>
+        </w:rPr>
+        <w:t xml:space="preserve">Dg is </w:t>
+      </w:r>
+      <w:proofErr w:type="spellStart"/>
+      <w:r>
+        <w:rPr>
+          <w:lang w:val="tr-TR"/>
+        </w:rPr>
+        <w:t>the</w:t>
+      </w:r>
+      <w:proofErr w:type="spellEnd"/>
+      <w:r>
+        <w:rPr>
+          <w:lang w:val="tr-TR"/>
+        </w:rPr>
+        <w:t xml:space="preserve"> inside </w:t>
+      </w:r>
+      <w:proofErr w:type="spellStart"/>
+      <w:r>
+        <w:rPr>
+          <w:lang w:val="tr-TR"/>
+        </w:rPr>
+        <w:t>diameter</w:t>
+      </w:r>
+      <w:proofErr w:type="spellEnd"/>
+      <w:r>
+        <w:rPr>
+          <w:lang w:val="tr-TR"/>
+        </w:rPr>
+        <w:t xml:space="preserve"> of stator </w:t>
+      </w:r>
+      <w:proofErr w:type="spellStart"/>
+      <w:r>
+        <w:rPr>
+          <w:lang w:val="tr-TR"/>
+        </w:rPr>
+        <w:t>core</w:t>
+      </w:r>
+      <w:proofErr w:type="spellEnd"/>
+      <w:r>
+        <w:rPr>
+          <w:lang w:val="tr-TR"/>
+        </w:rPr>
+        <w:t xml:space="preserve"> [mm]; </w:t>
+      </w:r>
+      <w:proofErr w:type="spellStart"/>
+      <w:r>
+        <w:rPr>
+          <w:lang w:val="tr-TR"/>
+        </w:rPr>
+        <w:t>Lc</w:t>
+      </w:r>
+      <w:proofErr w:type="spellEnd"/>
+      <w:r>
+        <w:rPr>
+          <w:lang w:val="tr-TR"/>
+        </w:rPr>
+        <w:t xml:space="preserve"> is </w:t>
+      </w:r>
+      <w:proofErr w:type="spellStart"/>
+      <w:r>
+        <w:rPr>
+          <w:lang w:val="tr-TR"/>
+        </w:rPr>
+        <w:t>the</w:t>
+      </w:r>
+      <w:proofErr w:type="spellEnd"/>
+      <w:r>
+        <w:rPr>
+          <w:lang w:val="tr-TR"/>
+        </w:rPr>
+        <w:t xml:space="preserve"> </w:t>
+      </w:r>
+      <w:proofErr w:type="spellStart"/>
+      <w:r>
+        <w:rPr>
+          <w:lang w:val="tr-TR"/>
+        </w:rPr>
+        <w:t>gross</w:t>
+      </w:r>
+      <w:proofErr w:type="spellEnd"/>
+      <w:r>
+        <w:rPr>
+          <w:lang w:val="tr-TR"/>
+        </w:rPr>
+        <w:t xml:space="preserve"> stator </w:t>
+      </w:r>
+      <w:proofErr w:type="spellStart"/>
+      <w:r>
+        <w:rPr>
+          <w:lang w:val="tr-TR"/>
+        </w:rPr>
+        <w:t>core</w:t>
+      </w:r>
+      <w:proofErr w:type="spellEnd"/>
+      <w:r>
+        <w:rPr>
+          <w:lang w:val="tr-TR"/>
+        </w:rPr>
+        <w:t xml:space="preserve"> </w:t>
+      </w:r>
+      <w:proofErr w:type="spellStart"/>
+      <w:r>
+        <w:rPr>
+          <w:lang w:val="tr-TR"/>
+        </w:rPr>
+        <w:t>length</w:t>
+      </w:r>
+      <w:proofErr w:type="spellEnd"/>
+      <w:r>
+        <w:rPr>
+          <w:lang w:val="tr-TR"/>
+        </w:rPr>
+        <w:t xml:space="preserve"> [mm]; </w:t>
+      </w:r>
+      <w:proofErr w:type="spellStart"/>
+      <w:r>
+        <w:rPr>
+          <w:lang w:val="tr-TR"/>
+        </w:rPr>
+        <w:t>and</w:t>
+      </w:r>
+      <w:proofErr w:type="spellEnd"/>
+      <w:r>
+        <w:rPr>
+          <w:lang w:val="tr-TR"/>
+        </w:rPr>
+        <w:t xml:space="preserve"> N is </w:t>
+      </w:r>
+      <w:proofErr w:type="spellStart"/>
+      <w:r>
+        <w:rPr>
+          <w:lang w:val="tr-TR"/>
+        </w:rPr>
+        <w:t>the</w:t>
+      </w:r>
+      <w:proofErr w:type="spellEnd"/>
+      <w:r>
+        <w:rPr>
+          <w:lang w:val="tr-TR"/>
+        </w:rPr>
+        <w:t xml:space="preserve"> </w:t>
+      </w:r>
+      <w:proofErr w:type="spellStart"/>
+      <w:r>
+        <w:rPr>
+          <w:lang w:val="tr-TR"/>
+        </w:rPr>
+        <w:t>generator</w:t>
+      </w:r>
+      <w:proofErr w:type="spellEnd"/>
+      <w:r>
+        <w:rPr>
+          <w:lang w:val="tr-TR"/>
+        </w:rPr>
+        <w:t xml:space="preserve"> </w:t>
+      </w:r>
+      <w:proofErr w:type="spellStart"/>
+      <w:r>
+        <w:rPr>
+          <w:lang w:val="tr-TR"/>
+        </w:rPr>
+        <w:t>rated</w:t>
+      </w:r>
+      <w:proofErr w:type="spellEnd"/>
+      <w:r>
+        <w:rPr>
+          <w:lang w:val="tr-TR"/>
+        </w:rPr>
+        <w:t xml:space="preserve"> </w:t>
+      </w:r>
+      <w:proofErr w:type="spellStart"/>
+      <w:r>
+        <w:rPr>
+          <w:lang w:val="tr-TR"/>
+        </w:rPr>
+        <w:t>speed</w:t>
+      </w:r>
+      <w:proofErr w:type="spellEnd"/>
+      <w:r>
+        <w:rPr>
+          <w:lang w:val="tr-TR"/>
+        </w:rPr>
+        <w:t xml:space="preserve"> [</w:t>
+      </w:r>
+      <w:proofErr w:type="spellStart"/>
+      <w:r>
+        <w:rPr>
+          <w:lang w:val="tr-TR"/>
+        </w:rPr>
+        <w:t>revolutions</w:t>
+      </w:r>
+      <w:proofErr w:type="spellEnd"/>
+      <w:r>
+        <w:rPr>
+          <w:lang w:val="tr-TR"/>
+        </w:rPr>
+        <w:t>/</w:t>
+      </w:r>
+      <w:proofErr w:type="spellStart"/>
+      <w:r>
+        <w:rPr>
+          <w:lang w:val="tr-TR"/>
+        </w:rPr>
+        <w:t>minute</w:t>
+      </w:r>
+      <w:proofErr w:type="spellEnd"/>
+      <w:r>
+        <w:rPr>
+          <w:lang w:val="tr-TR"/>
+        </w:rPr>
+        <w:t>].</w:t>
+      </w:r>
+    </w:p>
+    <w:p>
+      <w:pPr>
+        <w:pStyle w:val="ListeParagraf"/>
+        <w:rPr>
+          <w:lang w:val="tr-TR"/>
+        </w:rPr>
+      </w:pPr>
+    </w:p>
+    <w:p>
+      <w:pPr>
+        <w:pStyle w:val="ListeParagraf"/>
+        <w:rPr>
+          <w:lang w:val="tr-TR"/>
+        </w:rPr>
+      </w:pPr>
+      <w:r>
+        <w:rPr>
+          <w:lang w:val="tr-TR"/>
+        </w:rPr>
+        <w:t>‘</w:t>
+      </w:r>
+      <w:proofErr w:type="spellStart"/>
+      <w:r>
+        <w:rPr>
+          <w:lang w:val="tr-TR"/>
+        </w:rPr>
+        <w:t>According</w:t>
+      </w:r>
+      <w:proofErr w:type="spellEnd"/>
+      <w:r>
+        <w:rPr>
+          <w:lang w:val="tr-TR"/>
+        </w:rPr>
+        <w:t xml:space="preserve"> </w:t>
+      </w:r>
+      <w:proofErr w:type="spellStart"/>
+      <w:r>
+        <w:rPr>
+          <w:lang w:val="tr-TR"/>
+        </w:rPr>
+        <w:t>to</w:t>
+      </w:r>
+      <w:proofErr w:type="spellEnd"/>
+      <w:r>
+        <w:rPr>
+          <w:lang w:val="tr-TR"/>
+        </w:rPr>
+        <w:t xml:space="preserve"> </w:t>
+      </w:r>
+      <w:proofErr w:type="gramStart"/>
+      <w:r>
+        <w:rPr>
+          <w:lang w:val="tr-TR"/>
+        </w:rPr>
+        <w:t>dat</w:t>
+      </w:r>
+      <w:r>
+        <w:rPr>
+          <w:lang w:val="tr-TR"/>
+        </w:rPr>
+        <w:t>a</w:t>
+      </w:r>
+      <w:proofErr w:type="gramEnd"/>
+      <w:r>
+        <w:rPr>
+          <w:lang w:val="tr-TR"/>
+        </w:rPr>
+        <w:t xml:space="preserve"> </w:t>
+      </w:r>
+      <w:proofErr w:type="spellStart"/>
+      <w:r>
+        <w:rPr>
+          <w:lang w:val="tr-TR"/>
+        </w:rPr>
+        <w:t>presented</w:t>
+      </w:r>
+      <w:proofErr w:type="spellEnd"/>
+      <w:r>
+        <w:rPr>
+          <w:lang w:val="tr-TR"/>
+        </w:rPr>
+        <w:t xml:space="preserve"> </w:t>
+      </w:r>
+      <w:proofErr w:type="spellStart"/>
+      <w:r>
+        <w:rPr>
+          <w:lang w:val="tr-TR"/>
+        </w:rPr>
+        <w:t>by</w:t>
+      </w:r>
+      <w:proofErr w:type="spellEnd"/>
+      <w:r>
+        <w:rPr>
+          <w:lang w:val="tr-TR"/>
+        </w:rPr>
+        <w:t xml:space="preserve"> </w:t>
+      </w:r>
+      <w:proofErr w:type="spellStart"/>
+      <w:r>
+        <w:rPr>
+          <w:lang w:val="tr-TR"/>
+        </w:rPr>
+        <w:t>Glew</w:t>
+      </w:r>
+      <w:proofErr w:type="spellEnd"/>
+      <w:r>
+        <w:rPr>
+          <w:lang w:val="tr-TR"/>
+        </w:rPr>
+        <w:t xml:space="preserve"> (1998), </w:t>
+      </w:r>
+      <w:proofErr w:type="spellStart"/>
+      <w:r>
+        <w:rPr>
+          <w:lang w:val="tr-TR"/>
+        </w:rPr>
+        <w:t>the</w:t>
+      </w:r>
+      <w:proofErr w:type="spellEnd"/>
+      <w:r>
+        <w:rPr>
+          <w:lang w:val="tr-TR"/>
+        </w:rPr>
+        <w:t xml:space="preserve"> </w:t>
+      </w:r>
+      <w:proofErr w:type="spellStart"/>
+      <w:r>
+        <w:rPr>
+          <w:lang w:val="tr-TR"/>
+        </w:rPr>
+        <w:t>electrical</w:t>
+      </w:r>
+      <w:proofErr w:type="spellEnd"/>
+      <w:r>
+        <w:rPr>
+          <w:lang w:val="tr-TR"/>
+        </w:rPr>
+        <w:t xml:space="preserve"> </w:t>
+      </w:r>
+      <w:proofErr w:type="spellStart"/>
+      <w:r>
+        <w:rPr>
+          <w:lang w:val="tr-TR"/>
+        </w:rPr>
+        <w:t>machine</w:t>
+      </w:r>
+      <w:proofErr w:type="spellEnd"/>
+      <w:r>
+        <w:rPr>
+          <w:lang w:val="tr-TR"/>
+        </w:rPr>
+        <w:t xml:space="preserve"> </w:t>
+      </w:r>
+      <w:proofErr w:type="spellStart"/>
+      <w:r>
+        <w:rPr>
+          <w:lang w:val="tr-TR"/>
+        </w:rPr>
+        <w:t>ou</w:t>
+      </w:r>
+      <w:r>
+        <w:rPr>
+          <w:lang w:val="tr-TR"/>
+        </w:rPr>
+        <w:t>tput</w:t>
+      </w:r>
+      <w:proofErr w:type="spellEnd"/>
+      <w:r>
+        <w:rPr>
+          <w:lang w:val="tr-TR"/>
+        </w:rPr>
+        <w:t xml:space="preserve"> </w:t>
+      </w:r>
+      <w:proofErr w:type="spellStart"/>
+      <w:r>
+        <w:rPr>
+          <w:lang w:val="tr-TR"/>
+        </w:rPr>
+        <w:t>coeffi</w:t>
+      </w:r>
+      <w:proofErr w:type="spellEnd"/>
+      <w:r>
+        <w:rPr>
+          <w:lang w:val="tr-TR"/>
+        </w:rPr>
+        <w:t xml:space="preserve"> </w:t>
+      </w:r>
+      <w:proofErr w:type="spellStart"/>
+      <w:r>
+        <w:rPr>
+          <w:lang w:val="tr-TR"/>
+        </w:rPr>
+        <w:t>cient</w:t>
+      </w:r>
+      <w:proofErr w:type="spellEnd"/>
+      <w:r>
+        <w:rPr>
+          <w:lang w:val="tr-TR"/>
+        </w:rPr>
+        <w:t xml:space="preserve"> has </w:t>
+      </w:r>
+      <w:proofErr w:type="spellStart"/>
+      <w:r>
+        <w:rPr>
+          <w:lang w:val="tr-TR"/>
+        </w:rPr>
+        <w:t>increased</w:t>
+      </w:r>
+      <w:proofErr w:type="spellEnd"/>
+      <w:r>
+        <w:rPr>
+          <w:lang w:val="tr-TR"/>
+        </w:rPr>
+        <w:t xml:space="preserve"> </w:t>
+      </w:r>
+      <w:r>
+        <w:rPr>
+          <w:lang w:val="tr-TR"/>
+        </w:rPr>
+        <w:t xml:space="preserve">12 </w:t>
+      </w:r>
+      <w:proofErr w:type="spellStart"/>
+      <w:r>
+        <w:rPr>
+          <w:lang w:val="tr-TR"/>
+        </w:rPr>
+        <w:t>times</w:t>
+      </w:r>
+      <w:proofErr w:type="spellEnd"/>
+      <w:r>
+        <w:rPr>
+          <w:lang w:val="tr-TR"/>
+        </w:rPr>
+        <w:t xml:space="preserve"> in </w:t>
+      </w:r>
+      <w:proofErr w:type="spellStart"/>
+      <w:r>
+        <w:rPr>
+          <w:lang w:val="tr-TR"/>
+        </w:rPr>
+        <w:t>the</w:t>
+      </w:r>
+      <w:proofErr w:type="spellEnd"/>
+      <w:r>
+        <w:rPr>
+          <w:lang w:val="tr-TR"/>
+        </w:rPr>
+        <w:t xml:space="preserve"> </w:t>
+      </w:r>
+      <w:proofErr w:type="spellStart"/>
+      <w:r>
+        <w:rPr>
+          <w:lang w:val="tr-TR"/>
+        </w:rPr>
+        <w:t>last</w:t>
+      </w:r>
+      <w:proofErr w:type="spellEnd"/>
+      <w:r>
+        <w:rPr>
+          <w:lang w:val="tr-TR"/>
+        </w:rPr>
+        <w:t xml:space="preserve"> 85 </w:t>
+      </w:r>
+      <w:proofErr w:type="spellStart"/>
+      <w:r>
+        <w:rPr>
+          <w:lang w:val="tr-TR"/>
+        </w:rPr>
+        <w:t>yea</w:t>
+      </w:r>
+      <w:r>
+        <w:rPr>
+          <w:lang w:val="tr-TR"/>
+        </w:rPr>
+        <w:t>rs</w:t>
+      </w:r>
+      <w:proofErr w:type="spellEnd"/>
+      <w:r>
+        <w:rPr>
+          <w:lang w:val="tr-TR"/>
+        </w:rPr>
+        <w:t xml:space="preserve">, </w:t>
+      </w:r>
+      <w:proofErr w:type="spellStart"/>
+      <w:r>
+        <w:rPr>
+          <w:lang w:val="tr-TR"/>
+        </w:rPr>
+        <w:t>or</w:t>
+      </w:r>
+      <w:proofErr w:type="spellEnd"/>
+      <w:r>
+        <w:rPr>
+          <w:lang w:val="tr-TR"/>
+        </w:rPr>
+        <w:t xml:space="preserve"> 4.2 </w:t>
+      </w:r>
+      <w:proofErr w:type="spellStart"/>
+      <w:r>
+        <w:rPr>
+          <w:lang w:val="tr-TR"/>
+        </w:rPr>
+        <w:t>times</w:t>
+      </w:r>
+      <w:proofErr w:type="spellEnd"/>
+      <w:r>
+        <w:rPr>
+          <w:lang w:val="tr-TR"/>
+        </w:rPr>
+        <w:t xml:space="preserve"> in </w:t>
+      </w:r>
+      <w:proofErr w:type="spellStart"/>
+      <w:r>
+        <w:rPr>
+          <w:lang w:val="tr-TR"/>
+        </w:rPr>
+        <w:t>the</w:t>
+      </w:r>
+      <w:proofErr w:type="spellEnd"/>
+      <w:r>
+        <w:rPr>
+          <w:lang w:val="tr-TR"/>
+        </w:rPr>
+        <w:t xml:space="preserve"> </w:t>
+      </w:r>
+      <w:proofErr w:type="spellStart"/>
+      <w:r>
+        <w:rPr>
+          <w:lang w:val="tr-TR"/>
+        </w:rPr>
+        <w:t>last</w:t>
+      </w:r>
+      <w:proofErr w:type="spellEnd"/>
+      <w:r>
+        <w:rPr>
+          <w:lang w:val="tr-TR"/>
+        </w:rPr>
+        <w:t xml:space="preserve"> 33 </w:t>
+      </w:r>
+      <w:proofErr w:type="spellStart"/>
+      <w:r>
+        <w:rPr>
+          <w:lang w:val="tr-TR"/>
+        </w:rPr>
+        <w:t>years</w:t>
+      </w:r>
+      <w:proofErr w:type="spellEnd"/>
+      <w:r>
+        <w:rPr>
+          <w:lang w:val="tr-TR"/>
+        </w:rPr>
+        <w:t xml:space="preserve">. </w:t>
+      </w:r>
+      <w:proofErr w:type="spellStart"/>
+      <w:r>
+        <w:rPr>
+          <w:lang w:val="tr-TR"/>
+        </w:rPr>
+        <w:t>This</w:t>
+      </w:r>
+      <w:proofErr w:type="spellEnd"/>
+      <w:r>
+        <w:rPr>
+          <w:lang w:val="tr-TR"/>
+        </w:rPr>
+        <w:t xml:space="preserve"> </w:t>
+      </w:r>
+      <w:proofErr w:type="spellStart"/>
+      <w:r>
+        <w:rPr>
+          <w:lang w:val="tr-TR"/>
+        </w:rPr>
+        <w:t>was</w:t>
+      </w:r>
+      <w:proofErr w:type="spellEnd"/>
+      <w:r>
+        <w:rPr>
+          <w:lang w:val="tr-TR"/>
+        </w:rPr>
+        <w:t xml:space="preserve"> </w:t>
+      </w:r>
+      <w:proofErr w:type="spellStart"/>
+      <w:r>
+        <w:rPr>
+          <w:lang w:val="tr-TR"/>
+        </w:rPr>
+        <w:t>mainl</w:t>
+      </w:r>
+      <w:r>
+        <w:rPr>
+          <w:lang w:val="tr-TR"/>
+        </w:rPr>
+        <w:t>y</w:t>
+      </w:r>
+      <w:proofErr w:type="spellEnd"/>
+      <w:r>
+        <w:rPr>
+          <w:lang w:val="tr-TR"/>
+        </w:rPr>
+        <w:t xml:space="preserve"> </w:t>
+      </w:r>
+      <w:proofErr w:type="spellStart"/>
+      <w:r>
+        <w:rPr>
+          <w:lang w:val="tr-TR"/>
+        </w:rPr>
+        <w:t>due</w:t>
+      </w:r>
+      <w:proofErr w:type="spellEnd"/>
+      <w:r>
+        <w:rPr>
+          <w:lang w:val="tr-TR"/>
+        </w:rPr>
+        <w:t xml:space="preserve"> </w:t>
+      </w:r>
+      <w:proofErr w:type="spellStart"/>
+      <w:r>
+        <w:rPr>
+          <w:lang w:val="tr-TR"/>
+        </w:rPr>
+        <w:t>to</w:t>
+      </w:r>
+      <w:proofErr w:type="spellEnd"/>
+      <w:r>
+        <w:rPr>
+          <w:lang w:val="tr-TR"/>
+        </w:rPr>
+        <w:t xml:space="preserve"> </w:t>
+      </w:r>
+      <w:proofErr w:type="spellStart"/>
+      <w:r>
+        <w:rPr>
+          <w:lang w:val="tr-TR"/>
+        </w:rPr>
+        <w:t>advances</w:t>
+      </w:r>
+      <w:proofErr w:type="spellEnd"/>
+      <w:r>
+        <w:rPr>
+          <w:lang w:val="tr-TR"/>
+        </w:rPr>
+        <w:t xml:space="preserve"> in </w:t>
+      </w:r>
+      <w:proofErr w:type="spellStart"/>
+      <w:r>
+        <w:rPr>
+          <w:lang w:val="tr-TR"/>
+        </w:rPr>
+        <w:t>electrical</w:t>
+      </w:r>
+      <w:proofErr w:type="spellEnd"/>
+      <w:r>
+        <w:rPr>
+          <w:lang w:val="tr-TR"/>
+        </w:rPr>
+        <w:t xml:space="preserve"> </w:t>
+      </w:r>
+      <w:proofErr w:type="spellStart"/>
+      <w:r>
+        <w:rPr>
+          <w:lang w:val="tr-TR"/>
+        </w:rPr>
+        <w:t>insulations</w:t>
+      </w:r>
+      <w:proofErr w:type="spellEnd"/>
+      <w:r>
+        <w:rPr>
+          <w:lang w:val="tr-TR"/>
+        </w:rPr>
+        <w:t xml:space="preserve"> </w:t>
+      </w:r>
+      <w:proofErr w:type="spellStart"/>
+      <w:r>
+        <w:rPr>
+          <w:lang w:val="tr-TR"/>
+        </w:rPr>
+        <w:t>and</w:t>
+      </w:r>
+      <w:proofErr w:type="spellEnd"/>
+      <w:r>
+        <w:rPr>
+          <w:lang w:val="tr-TR"/>
+        </w:rPr>
+        <w:t xml:space="preserve"> </w:t>
+      </w:r>
+      <w:proofErr w:type="spellStart"/>
+      <w:r>
+        <w:rPr>
+          <w:lang w:val="tr-TR"/>
+        </w:rPr>
+        <w:t>magnetic</w:t>
+      </w:r>
+      <w:proofErr w:type="spellEnd"/>
+      <w:r>
+        <w:rPr>
+          <w:lang w:val="tr-TR"/>
+        </w:rPr>
+        <w:t xml:space="preserve"> </w:t>
+      </w:r>
+      <w:proofErr w:type="spellStart"/>
+      <w:r>
+        <w:rPr>
+          <w:lang w:val="tr-TR"/>
+        </w:rPr>
+        <w:t>core</w:t>
+      </w:r>
+      <w:proofErr w:type="spellEnd"/>
+      <w:r>
+        <w:rPr>
+          <w:lang w:val="tr-TR"/>
+        </w:rPr>
+        <w:t xml:space="preserve"> </w:t>
+      </w:r>
+      <w:proofErr w:type="spellStart"/>
+      <w:r>
+        <w:rPr>
+          <w:lang w:val="tr-TR"/>
+        </w:rPr>
+        <w:t>materials</w:t>
+      </w:r>
+      <w:proofErr w:type="spellEnd"/>
+      <w:r>
+        <w:rPr>
+          <w:lang w:val="tr-TR"/>
+        </w:rPr>
+        <w:t>.</w:t>
+      </w:r>
+      <w:r>
+        <w:rPr>
+          <w:lang w:val="tr-TR"/>
+        </w:rPr>
+        <w:t>’</w:t>
+      </w:r>
+    </w:p>
+    <w:p>
+      <w:pPr>
+        <w:pStyle w:val="ListeParagraf"/>
+        <w:rPr>
+          <w:lang w:val="tr-TR"/>
+        </w:rPr>
+      </w:pPr>
+    </w:p>
+    <w:p>
+      <w:pPr>
+        <w:pStyle w:val="ListeParagraf"/>
+        <w:numPr>
+          <w:ilvl w:val="0"/>
+          <w:numId w:val="1"/>
+        </w:numPr>
+        <w:rPr>
+          <w:lang w:val="tr-TR"/>
+        </w:rPr>
+      </w:pPr>
+      <w:proofErr w:type="spellStart"/>
+      <w:r>
+        <w:rPr>
+          <w:lang w:val="tr-TR"/>
+        </w:rPr>
+        <w:t>Change</w:t>
+      </w:r>
+      <w:proofErr w:type="spellEnd"/>
+      <w:r>
+        <w:rPr>
+          <w:lang w:val="tr-TR"/>
+        </w:rPr>
+        <w:t xml:space="preserve"> of </w:t>
+      </w:r>
+      <w:proofErr w:type="spellStart"/>
+      <w:r>
+        <w:rPr>
+          <w:lang w:val="tr-TR"/>
+        </w:rPr>
+        <w:t>insulation</w:t>
+      </w:r>
+      <w:proofErr w:type="spellEnd"/>
+      <w:r>
+        <w:rPr>
+          <w:lang w:val="tr-TR"/>
+        </w:rPr>
+        <w:t xml:space="preserve"> </w:t>
+      </w:r>
+      <w:proofErr w:type="spellStart"/>
+      <w:r>
+        <w:rPr>
+          <w:lang w:val="tr-TR"/>
+        </w:rPr>
+        <w:t>materials</w:t>
+      </w:r>
+      <w:proofErr w:type="spellEnd"/>
+      <w:r>
+        <w:rPr>
+          <w:lang w:val="tr-TR"/>
+        </w:rPr>
+        <w:t xml:space="preserve"> </w:t>
+      </w:r>
+      <w:proofErr w:type="spellStart"/>
+      <w:r>
+        <w:rPr>
+          <w:lang w:val="tr-TR"/>
+        </w:rPr>
+        <w:t>from</w:t>
+      </w:r>
+      <w:proofErr w:type="spellEnd"/>
+      <w:r>
+        <w:rPr>
+          <w:lang w:val="tr-TR"/>
+        </w:rPr>
+        <w:t xml:space="preserve"> ‘</w:t>
+      </w:r>
+      <w:proofErr w:type="spellStart"/>
+      <w:r>
+        <w:rPr>
+          <w:lang w:val="tr-TR"/>
+        </w:rPr>
+        <w:t>thermoplastic</w:t>
+      </w:r>
+      <w:proofErr w:type="spellEnd"/>
+      <w:r>
+        <w:rPr>
+          <w:lang w:val="tr-TR"/>
+        </w:rPr>
+        <w:t xml:space="preserve">’ </w:t>
+      </w:r>
+      <w:proofErr w:type="spellStart"/>
+      <w:r>
+        <w:rPr>
+          <w:lang w:val="tr-TR"/>
+        </w:rPr>
+        <w:t>to</w:t>
+      </w:r>
+      <w:proofErr w:type="spellEnd"/>
+      <w:r>
+        <w:rPr>
+          <w:lang w:val="tr-TR"/>
+        </w:rPr>
+        <w:t xml:space="preserve"> ‘thermoset</w:t>
       </w:r>
       <w:bookmarkStart w:id="0" w:name="_GoBack"/>
       <w:bookmarkEnd w:id="0"/>
+      <w:r>
+        <w:rPr>
+          <w:lang w:val="tr-TR"/>
+        </w:rPr>
+        <w:t>’</w:t>
+      </w:r>
+    </w:p>
+    <w:p>
+      <w:pPr>
+        <w:pStyle w:val="ListeParagraf"/>
+        <w:rPr>
+          <w:lang w:val="tr-TR"/>
+        </w:rPr>
+      </w:pPr>
     </w:p>
     <w:sectPr>
       <w:pgSz w:w="12240" w:h="15840"/>
@@ -2296,6 +4466,35 @@
       <w:contextualSpacing/>
     </w:pPr>
   </w:style>
+  <w:style w:type="character" w:styleId="YerTutucuMetni">
+    <w:name w:val="Placeholder Text"/>
+    <w:basedOn w:val="VarsaylanParagrafYazTipi"/>
+    <w:uiPriority w:val="99"/>
+    <w:semiHidden/>
+    <w:rsid w:val="00EA6398"/>
+    <w:rPr>
+      <w:color w:val="808080"/>
+    </w:rPr>
+  </w:style>
+  <w:style w:type="table" w:styleId="TabloKlavuzu">
+    <w:name w:val="Table Grid"/>
+    <w:basedOn w:val="NormalTablo"/>
+    <w:uiPriority w:val="39"/>
+    <w:rsid w:val="00EA6398"/>
+    <w:pPr>
+      <w:spacing w:after="0" w:line="240" w:lineRule="auto"/>
+    </w:pPr>
+    <w:tblPr>
+      <w:tblBorders>
+        <w:top w:val="single" w:sz="4" w:space="0" w:color="auto"/>
+        <w:left w:val="single" w:sz="4" w:space="0" w:color="auto"/>
+        <w:bottom w:val="single" w:sz="4" w:space="0" w:color="auto"/>
+        <w:right w:val="single" w:sz="4" w:space="0" w:color="auto"/>
+        <w:insideH w:val="single" w:sz="4" w:space="0" w:color="auto"/>
+        <w:insideV w:val="single" w:sz="4" w:space="0" w:color="auto"/>
+      </w:tblBorders>
+    </w:tblPr>
+  </w:style>
 </w:styles>
 </file>
 

</xml_diff>

<commit_message>
project analytical and FEA
</commit_message>
<xml_diff>
--- a/Project_3/LiteratureReview.docx
+++ b/Project_3/LiteratureReview.docx
@@ -2410,13 +2410,7 @@
         <w:rPr>
           <w:lang w:val="tr-TR"/>
         </w:rPr>
-        <w:t>.).</w:t>
-      </w:r>
-      <w:r>
-        <w:rPr>
-          <w:lang w:val="tr-TR"/>
-        </w:rPr>
-        <w:t>’</w:t>
+        <w:t>.).’</w:t>
       </w:r>
     </w:p>
     <w:p>
@@ -3882,24 +3876,2192 @@
         <w:rPr>
           <w:lang w:val="tr-TR"/>
         </w:rPr>
-        <w:t xml:space="preserve"> ‘thermoset</w:t>
-      </w:r>
-      <w:bookmarkStart w:id="0" w:name="_GoBack"/>
-      <w:bookmarkEnd w:id="0"/>
+        <w:t xml:space="preserve"> ‘</w:t>
+      </w:r>
+      <w:proofErr w:type="spellStart"/>
+      <w:r>
+        <w:rPr>
+          <w:lang w:val="tr-TR"/>
+        </w:rPr>
+        <w:t>thermoset</w:t>
+      </w:r>
+      <w:proofErr w:type="spellEnd"/>
       <w:r>
         <w:rPr>
           <w:lang w:val="tr-TR"/>
         </w:rPr>
         <w:t>’</w:t>
       </w:r>
+    </w:p>
+    <w:p>
+      <w:pPr>
+        <w:rPr>
+          <w:b/>
+          <w:lang w:val="tr-TR"/>
+        </w:rPr>
+      </w:pPr>
+      <w:r>
+        <w:rPr>
+          <w:b/>
+          <w:lang w:val="tr-TR"/>
+        </w:rPr>
+        <w:t xml:space="preserve">IEEE Guide </w:t>
+      </w:r>
+      <w:proofErr w:type="spellStart"/>
+      <w:r>
+        <w:rPr>
+          <w:b/>
+          <w:lang w:val="tr-TR"/>
+        </w:rPr>
+        <w:t>for</w:t>
+      </w:r>
+      <w:proofErr w:type="spellEnd"/>
+      <w:r>
+        <w:rPr>
+          <w:b/>
+          <w:lang w:val="tr-TR"/>
+        </w:rPr>
+        <w:t xml:space="preserve"> </w:t>
+      </w:r>
+      <w:proofErr w:type="spellStart"/>
+      <w:r>
+        <w:rPr>
+          <w:b/>
+          <w:lang w:val="tr-TR"/>
+        </w:rPr>
+        <w:t>the</w:t>
+      </w:r>
+      <w:proofErr w:type="spellEnd"/>
+      <w:r>
+        <w:rPr>
+          <w:b/>
+          <w:lang w:val="tr-TR"/>
+        </w:rPr>
+        <w:t xml:space="preserve"> </w:t>
+      </w:r>
+      <w:proofErr w:type="spellStart"/>
+      <w:r>
+        <w:rPr>
+          <w:b/>
+          <w:lang w:val="tr-TR"/>
+        </w:rPr>
+        <w:t>Rewind</w:t>
+      </w:r>
+      <w:proofErr w:type="spellEnd"/>
+      <w:r>
+        <w:rPr>
+          <w:b/>
+          <w:lang w:val="tr-TR"/>
+        </w:rPr>
+        <w:t xml:space="preserve"> of </w:t>
+      </w:r>
+      <w:proofErr w:type="spellStart"/>
+      <w:r>
+        <w:rPr>
+          <w:b/>
+          <w:lang w:val="tr-TR"/>
+        </w:rPr>
+        <w:t>Synchronous</w:t>
+      </w:r>
+      <w:proofErr w:type="spellEnd"/>
+      <w:r>
+        <w:rPr>
+          <w:b/>
+          <w:lang w:val="tr-TR"/>
+        </w:rPr>
+        <w:t xml:space="preserve"> </w:t>
+      </w:r>
+      <w:proofErr w:type="spellStart"/>
+      <w:r>
+        <w:rPr>
+          <w:b/>
+          <w:lang w:val="tr-TR"/>
+        </w:rPr>
+        <w:t>Generators</w:t>
+      </w:r>
+      <w:proofErr w:type="spellEnd"/>
+      <w:r>
+        <w:rPr>
+          <w:b/>
+          <w:lang w:val="tr-TR"/>
+        </w:rPr>
+        <w:t xml:space="preserve">, 50 Hz </w:t>
+      </w:r>
+      <w:proofErr w:type="spellStart"/>
+      <w:r>
+        <w:rPr>
+          <w:b/>
+          <w:lang w:val="tr-TR"/>
+        </w:rPr>
+        <w:t>and</w:t>
+      </w:r>
+      <w:proofErr w:type="spellEnd"/>
+      <w:r>
+        <w:rPr>
+          <w:b/>
+          <w:lang w:val="tr-TR"/>
+        </w:rPr>
+        <w:t xml:space="preserve"> 60 Hz, </w:t>
+      </w:r>
+      <w:proofErr w:type="spellStart"/>
+      <w:r>
+        <w:rPr>
+          <w:b/>
+          <w:lang w:val="tr-TR"/>
+        </w:rPr>
+        <w:t>Rated</w:t>
+      </w:r>
+      <w:proofErr w:type="spellEnd"/>
+      <w:r>
+        <w:rPr>
+          <w:b/>
+          <w:lang w:val="tr-TR"/>
+        </w:rPr>
+        <w:t xml:space="preserve"> 1 MVA </w:t>
+      </w:r>
+      <w:proofErr w:type="spellStart"/>
+      <w:r>
+        <w:rPr>
+          <w:b/>
+          <w:lang w:val="tr-TR"/>
+        </w:rPr>
+        <w:t>and</w:t>
+      </w:r>
+      <w:proofErr w:type="spellEnd"/>
+      <w:r>
+        <w:rPr>
+          <w:b/>
+          <w:lang w:val="tr-TR"/>
+        </w:rPr>
+        <w:t xml:space="preserve"> </w:t>
+      </w:r>
+      <w:proofErr w:type="spellStart"/>
+      <w:r>
+        <w:rPr>
+          <w:b/>
+          <w:lang w:val="tr-TR"/>
+        </w:rPr>
+        <w:t>Above</w:t>
+      </w:r>
+      <w:proofErr w:type="spellEnd"/>
     </w:p>
     <w:p>
       <w:pPr>
         <w:pStyle w:val="ListeParagraf"/>
+        <w:numPr>
+          <w:ilvl w:val="0"/>
+          <w:numId w:val="1"/>
+        </w:numPr>
         <w:rPr>
           <w:lang w:val="tr-TR"/>
         </w:rPr>
       </w:pPr>
+      <w:r>
+        <w:rPr>
+          <w:lang w:val="tr-TR"/>
+        </w:rPr>
+        <w:t xml:space="preserve">Modern </w:t>
+      </w:r>
+      <w:proofErr w:type="spellStart"/>
+      <w:r>
+        <w:rPr>
+          <w:lang w:val="tr-TR"/>
+        </w:rPr>
+        <w:t>insulating</w:t>
+      </w:r>
+      <w:proofErr w:type="spellEnd"/>
+      <w:r>
+        <w:rPr>
+          <w:lang w:val="tr-TR"/>
+        </w:rPr>
+        <w:t xml:space="preserve"> </w:t>
+      </w:r>
+      <w:proofErr w:type="spellStart"/>
+      <w:r>
+        <w:rPr>
+          <w:lang w:val="tr-TR"/>
+        </w:rPr>
+        <w:t>materials</w:t>
+      </w:r>
+      <w:proofErr w:type="spellEnd"/>
+    </w:p>
+    <w:p>
+      <w:pPr>
+        <w:pStyle w:val="ListeParagraf"/>
+        <w:numPr>
+          <w:ilvl w:val="1"/>
+          <w:numId w:val="1"/>
+        </w:numPr>
+        <w:rPr>
+          <w:lang w:val="tr-TR"/>
+        </w:rPr>
+      </w:pPr>
+      <w:proofErr w:type="spellStart"/>
+      <w:r>
+        <w:rPr>
+          <w:lang w:val="tr-TR"/>
+        </w:rPr>
+        <w:t>the</w:t>
+      </w:r>
+      <w:proofErr w:type="spellEnd"/>
+      <w:r>
+        <w:rPr>
+          <w:lang w:val="tr-TR"/>
+        </w:rPr>
+        <w:t xml:space="preserve"> </w:t>
+      </w:r>
+      <w:proofErr w:type="spellStart"/>
+      <w:r>
+        <w:rPr>
+          <w:lang w:val="tr-TR"/>
+        </w:rPr>
+        <w:t>thermal</w:t>
+      </w:r>
+      <w:proofErr w:type="spellEnd"/>
+      <w:r>
+        <w:rPr>
+          <w:lang w:val="tr-TR"/>
+        </w:rPr>
+        <w:t xml:space="preserve"> </w:t>
+      </w:r>
+      <w:proofErr w:type="spellStart"/>
+      <w:r>
+        <w:rPr>
+          <w:lang w:val="tr-TR"/>
+        </w:rPr>
+        <w:t>resistance</w:t>
+      </w:r>
+      <w:proofErr w:type="spellEnd"/>
+      <w:r>
+        <w:rPr>
+          <w:lang w:val="tr-TR"/>
+        </w:rPr>
+        <w:t xml:space="preserve"> of </w:t>
+      </w:r>
+      <w:proofErr w:type="spellStart"/>
+      <w:r>
+        <w:rPr>
+          <w:lang w:val="tr-TR"/>
+        </w:rPr>
+        <w:t>the</w:t>
+      </w:r>
+      <w:proofErr w:type="spellEnd"/>
+      <w:r>
+        <w:rPr>
+          <w:lang w:val="tr-TR"/>
+        </w:rPr>
+        <w:t xml:space="preserve"> </w:t>
+      </w:r>
+      <w:proofErr w:type="spellStart"/>
+      <w:r>
+        <w:rPr>
+          <w:lang w:val="tr-TR"/>
+        </w:rPr>
+        <w:t>groundwall</w:t>
+      </w:r>
+      <w:proofErr w:type="spellEnd"/>
+      <w:r>
+        <w:rPr>
+          <w:lang w:val="tr-TR"/>
+        </w:rPr>
+        <w:t xml:space="preserve"> is </w:t>
+      </w:r>
+      <w:proofErr w:type="spellStart"/>
+      <w:r>
+        <w:rPr>
+          <w:lang w:val="tr-TR"/>
+        </w:rPr>
+        <w:t>reduced</w:t>
+      </w:r>
+      <w:proofErr w:type="spellEnd"/>
+      <w:r>
+        <w:rPr>
+          <w:lang w:val="tr-TR"/>
+        </w:rPr>
+        <w:t xml:space="preserve"> </w:t>
+      </w:r>
+      <w:proofErr w:type="spellStart"/>
+      <w:r>
+        <w:rPr>
+          <w:lang w:val="tr-TR"/>
+        </w:rPr>
+        <w:t>because</w:t>
+      </w:r>
+      <w:proofErr w:type="spellEnd"/>
+      <w:r>
+        <w:rPr>
+          <w:lang w:val="tr-TR"/>
+        </w:rPr>
+        <w:t xml:space="preserve"> of </w:t>
+      </w:r>
+      <w:proofErr w:type="spellStart"/>
+      <w:r>
+        <w:rPr>
+          <w:lang w:val="tr-TR"/>
+        </w:rPr>
+        <w:t>thinner</w:t>
+      </w:r>
+      <w:proofErr w:type="spellEnd"/>
+      <w:r>
+        <w:rPr>
+          <w:lang w:val="tr-TR"/>
+        </w:rPr>
+        <w:t xml:space="preserve"> </w:t>
+      </w:r>
+      <w:proofErr w:type="spellStart"/>
+      <w:r>
+        <w:rPr>
+          <w:lang w:val="tr-TR"/>
+        </w:rPr>
+        <w:t>material</w:t>
+      </w:r>
+      <w:proofErr w:type="spellEnd"/>
+    </w:p>
+    <w:p>
+      <w:pPr>
+        <w:pStyle w:val="ListeParagraf"/>
+        <w:numPr>
+          <w:ilvl w:val="1"/>
+          <w:numId w:val="1"/>
+        </w:numPr>
+        <w:rPr>
+          <w:lang w:val="tr-TR"/>
+        </w:rPr>
+      </w:pPr>
+      <w:proofErr w:type="spellStart"/>
+      <w:r>
+        <w:rPr>
+          <w:lang w:val="tr-TR"/>
+        </w:rPr>
+        <w:t>potential</w:t>
+      </w:r>
+      <w:proofErr w:type="spellEnd"/>
+      <w:r>
+        <w:rPr>
+          <w:lang w:val="tr-TR"/>
+        </w:rPr>
+        <w:t xml:space="preserve"> </w:t>
+      </w:r>
+      <w:proofErr w:type="spellStart"/>
+      <w:r>
+        <w:rPr>
+          <w:lang w:val="tr-TR"/>
+        </w:rPr>
+        <w:t>electrical</w:t>
+      </w:r>
+      <w:proofErr w:type="spellEnd"/>
+      <w:r>
+        <w:rPr>
+          <w:lang w:val="tr-TR"/>
+        </w:rPr>
+        <w:t xml:space="preserve"> </w:t>
+      </w:r>
+      <w:proofErr w:type="spellStart"/>
+      <w:r>
+        <w:rPr>
+          <w:lang w:val="tr-TR"/>
+        </w:rPr>
+        <w:t>uprate</w:t>
+      </w:r>
+      <w:proofErr w:type="spellEnd"/>
+      <w:r>
+        <w:rPr>
+          <w:lang w:val="tr-TR"/>
+        </w:rPr>
+        <w:t xml:space="preserve">, </w:t>
+      </w:r>
+      <w:proofErr w:type="spellStart"/>
+      <w:r>
+        <w:rPr>
+          <w:lang w:val="tr-TR"/>
+        </w:rPr>
+        <w:t>due</w:t>
+      </w:r>
+      <w:proofErr w:type="spellEnd"/>
+      <w:r>
+        <w:rPr>
+          <w:lang w:val="tr-TR"/>
+        </w:rPr>
+        <w:t xml:space="preserve"> </w:t>
+      </w:r>
+      <w:proofErr w:type="spellStart"/>
+      <w:r>
+        <w:rPr>
+          <w:lang w:val="tr-TR"/>
+        </w:rPr>
+        <w:t>to</w:t>
+      </w:r>
+      <w:proofErr w:type="spellEnd"/>
+      <w:r>
+        <w:rPr>
+          <w:lang w:val="tr-TR"/>
+        </w:rPr>
+        <w:t xml:space="preserve"> </w:t>
+      </w:r>
+      <w:proofErr w:type="spellStart"/>
+      <w:r>
+        <w:rPr>
+          <w:lang w:val="tr-TR"/>
+        </w:rPr>
+        <w:t>the</w:t>
+      </w:r>
+      <w:proofErr w:type="spellEnd"/>
+      <w:r>
+        <w:rPr>
+          <w:lang w:val="tr-TR"/>
+        </w:rPr>
+        <w:t xml:space="preserve"> </w:t>
+      </w:r>
+      <w:proofErr w:type="spellStart"/>
+      <w:r>
+        <w:rPr>
+          <w:lang w:val="tr-TR"/>
+        </w:rPr>
+        <w:t>thinner</w:t>
+      </w:r>
+      <w:proofErr w:type="spellEnd"/>
+      <w:r>
+        <w:rPr>
+          <w:lang w:val="tr-TR"/>
+        </w:rPr>
+        <w:t xml:space="preserve"> </w:t>
+      </w:r>
+      <w:proofErr w:type="spellStart"/>
+      <w:r>
+        <w:rPr>
+          <w:lang w:val="tr-TR"/>
+        </w:rPr>
+        <w:t>material</w:t>
+      </w:r>
+      <w:proofErr w:type="spellEnd"/>
+      <w:r>
+        <w:rPr>
+          <w:lang w:val="tr-TR"/>
+        </w:rPr>
+        <w:t xml:space="preserve">, </w:t>
+      </w:r>
+      <w:proofErr w:type="spellStart"/>
+      <w:r>
+        <w:rPr>
+          <w:lang w:val="tr-TR"/>
+        </w:rPr>
+        <w:t>which</w:t>
+      </w:r>
+      <w:proofErr w:type="spellEnd"/>
+      <w:r>
+        <w:rPr>
+          <w:lang w:val="tr-TR"/>
+        </w:rPr>
+        <w:t xml:space="preserve"> </w:t>
+      </w:r>
+      <w:proofErr w:type="spellStart"/>
+      <w:r>
+        <w:rPr>
+          <w:lang w:val="tr-TR"/>
+        </w:rPr>
+        <w:t>allows</w:t>
+      </w:r>
+      <w:proofErr w:type="spellEnd"/>
+      <w:r>
+        <w:rPr>
+          <w:lang w:val="tr-TR"/>
+        </w:rPr>
+        <w:t xml:space="preserve"> </w:t>
+      </w:r>
+      <w:proofErr w:type="spellStart"/>
+      <w:r>
+        <w:rPr>
+          <w:lang w:val="tr-TR"/>
+        </w:rPr>
+        <w:t>more</w:t>
+      </w:r>
+      <w:proofErr w:type="spellEnd"/>
+      <w:r>
+        <w:rPr>
+          <w:lang w:val="tr-TR"/>
+        </w:rPr>
+        <w:t xml:space="preserve"> </w:t>
+      </w:r>
+      <w:proofErr w:type="spellStart"/>
+      <w:r>
+        <w:rPr>
+          <w:lang w:val="tr-TR"/>
+        </w:rPr>
+        <w:t>copper</w:t>
+      </w:r>
+      <w:proofErr w:type="spellEnd"/>
+      <w:r>
+        <w:rPr>
+          <w:lang w:val="tr-TR"/>
+        </w:rPr>
+        <w:t xml:space="preserve"> </w:t>
+      </w:r>
+      <w:proofErr w:type="spellStart"/>
+      <w:r>
+        <w:rPr>
+          <w:lang w:val="tr-TR"/>
+        </w:rPr>
+        <w:t>to</w:t>
+      </w:r>
+      <w:proofErr w:type="spellEnd"/>
+      <w:r>
+        <w:rPr>
+          <w:lang w:val="tr-TR"/>
+        </w:rPr>
+        <w:t xml:space="preserve"> be </w:t>
+      </w:r>
+      <w:proofErr w:type="spellStart"/>
+      <w:r>
+        <w:rPr>
+          <w:lang w:val="tr-TR"/>
+        </w:rPr>
+        <w:t>included</w:t>
+      </w:r>
+      <w:proofErr w:type="spellEnd"/>
+      <w:r>
+        <w:rPr>
+          <w:lang w:val="tr-TR"/>
+        </w:rPr>
+        <w:t xml:space="preserve"> in </w:t>
+      </w:r>
+      <w:proofErr w:type="spellStart"/>
+      <w:r>
+        <w:rPr>
+          <w:lang w:val="tr-TR"/>
+        </w:rPr>
+        <w:t>the</w:t>
+      </w:r>
+      <w:proofErr w:type="spellEnd"/>
+      <w:r>
+        <w:rPr>
+          <w:lang w:val="tr-TR"/>
+        </w:rPr>
+        <w:t xml:space="preserve"> </w:t>
+      </w:r>
+      <w:proofErr w:type="spellStart"/>
+      <w:r>
+        <w:rPr>
+          <w:lang w:val="tr-TR"/>
+        </w:rPr>
+        <w:t>winding</w:t>
+      </w:r>
+      <w:proofErr w:type="spellEnd"/>
+    </w:p>
+    <w:p>
+      <w:pPr>
+        <w:pStyle w:val="ListeParagraf"/>
+        <w:numPr>
+          <w:ilvl w:val="1"/>
+          <w:numId w:val="1"/>
+        </w:numPr>
+        <w:rPr>
+          <w:lang w:val="tr-TR"/>
+        </w:rPr>
+      </w:pPr>
+      <w:r>
+        <w:rPr>
+          <w:lang w:val="tr-TR"/>
+        </w:rPr>
+        <w:t xml:space="preserve">X </w:t>
+      </w:r>
+      <w:proofErr w:type="spellStart"/>
+      <w:r>
+        <w:rPr>
+          <w:lang w:val="tr-TR"/>
+        </w:rPr>
+        <w:t>Disadvantage</w:t>
+      </w:r>
+      <w:proofErr w:type="spellEnd"/>
+      <w:r>
+        <w:rPr>
+          <w:lang w:val="tr-TR"/>
+        </w:rPr>
+        <w:t xml:space="preserve">: </w:t>
+      </w:r>
+      <w:proofErr w:type="spellStart"/>
+      <w:r>
+        <w:rPr>
+          <w:lang w:val="tr-TR"/>
+        </w:rPr>
+        <w:t>thinner</w:t>
+      </w:r>
+      <w:proofErr w:type="spellEnd"/>
+      <w:r>
+        <w:rPr>
+          <w:lang w:val="tr-TR"/>
+        </w:rPr>
+        <w:t xml:space="preserve"> </w:t>
+      </w:r>
+      <w:proofErr w:type="spellStart"/>
+      <w:r>
+        <w:rPr>
+          <w:lang w:val="tr-TR"/>
+        </w:rPr>
+        <w:t>ground</w:t>
+      </w:r>
+      <w:proofErr w:type="spellEnd"/>
+      <w:r>
+        <w:rPr>
+          <w:lang w:val="tr-TR"/>
+        </w:rPr>
+        <w:t xml:space="preserve"> </w:t>
+      </w:r>
+      <w:proofErr w:type="spellStart"/>
+      <w:r>
+        <w:rPr>
+          <w:lang w:val="tr-TR"/>
+        </w:rPr>
+        <w:t>wall</w:t>
+      </w:r>
+      <w:proofErr w:type="spellEnd"/>
+      <w:r>
+        <w:rPr>
+          <w:lang w:val="tr-TR"/>
+        </w:rPr>
+        <w:t xml:space="preserve"> </w:t>
+      </w:r>
+      <w:proofErr w:type="spellStart"/>
+      <w:r>
+        <w:rPr>
+          <w:lang w:val="tr-TR"/>
+        </w:rPr>
+        <w:t>designs</w:t>
+      </w:r>
+      <w:proofErr w:type="spellEnd"/>
+      <w:r>
+        <w:rPr>
+          <w:lang w:val="tr-TR"/>
+        </w:rPr>
+        <w:t xml:space="preserve"> </w:t>
+      </w:r>
+      <w:proofErr w:type="spellStart"/>
+      <w:r>
+        <w:rPr>
+          <w:lang w:val="tr-TR"/>
+        </w:rPr>
+        <w:t>may</w:t>
+      </w:r>
+      <w:proofErr w:type="spellEnd"/>
+      <w:r>
+        <w:rPr>
+          <w:lang w:val="tr-TR"/>
+        </w:rPr>
+        <w:t xml:space="preserve"> </w:t>
+      </w:r>
+      <w:proofErr w:type="spellStart"/>
+      <w:r>
+        <w:rPr>
+          <w:lang w:val="tr-TR"/>
+        </w:rPr>
+        <w:t>result</w:t>
+      </w:r>
+      <w:proofErr w:type="spellEnd"/>
+      <w:r>
+        <w:rPr>
+          <w:lang w:val="tr-TR"/>
+        </w:rPr>
+        <w:t xml:space="preserve"> in</w:t>
+      </w:r>
+      <w:r>
+        <w:rPr>
+          <w:lang w:val="tr-TR"/>
+        </w:rPr>
+        <w:t xml:space="preserve"> </w:t>
+      </w:r>
+      <w:proofErr w:type="spellStart"/>
+      <w:r>
+        <w:rPr>
+          <w:lang w:val="tr-TR"/>
+        </w:rPr>
+        <w:t>higher</w:t>
+      </w:r>
+      <w:proofErr w:type="spellEnd"/>
+      <w:r>
+        <w:rPr>
+          <w:lang w:val="tr-TR"/>
+        </w:rPr>
+        <w:t xml:space="preserve"> </w:t>
+      </w:r>
+      <w:proofErr w:type="spellStart"/>
+      <w:r>
+        <w:rPr>
+          <w:lang w:val="tr-TR"/>
+        </w:rPr>
+        <w:t>partial</w:t>
+      </w:r>
+      <w:proofErr w:type="spellEnd"/>
+      <w:r>
+        <w:rPr>
+          <w:lang w:val="tr-TR"/>
+        </w:rPr>
+        <w:t xml:space="preserve"> </w:t>
+      </w:r>
+      <w:proofErr w:type="spellStart"/>
+      <w:r>
+        <w:rPr>
+          <w:lang w:val="tr-TR"/>
+        </w:rPr>
+        <w:t>discharge</w:t>
+      </w:r>
+      <w:proofErr w:type="spellEnd"/>
+      <w:r>
+        <w:rPr>
+          <w:lang w:val="tr-TR"/>
+        </w:rPr>
+        <w:t xml:space="preserve"> (PD) </w:t>
+      </w:r>
+      <w:proofErr w:type="spellStart"/>
+      <w:r>
+        <w:rPr>
+          <w:lang w:val="tr-TR"/>
+        </w:rPr>
+        <w:t>energy</w:t>
+      </w:r>
+      <w:proofErr w:type="spellEnd"/>
+      <w:r>
+        <w:rPr>
+          <w:lang w:val="tr-TR"/>
+        </w:rPr>
+        <w:t xml:space="preserve"> </w:t>
+      </w:r>
+      <w:proofErr w:type="spellStart"/>
+      <w:r>
+        <w:rPr>
+          <w:lang w:val="tr-TR"/>
+        </w:rPr>
+        <w:t>levels</w:t>
+      </w:r>
+      <w:proofErr w:type="spellEnd"/>
+      <w:r>
+        <w:rPr>
+          <w:lang w:val="tr-TR"/>
+        </w:rPr>
+        <w:t xml:space="preserve">, </w:t>
+      </w:r>
+      <w:proofErr w:type="spellStart"/>
+      <w:r>
+        <w:rPr>
+          <w:lang w:val="tr-TR"/>
+        </w:rPr>
+        <w:t>which</w:t>
+      </w:r>
+      <w:proofErr w:type="spellEnd"/>
+      <w:r>
+        <w:rPr>
+          <w:lang w:val="tr-TR"/>
+        </w:rPr>
+        <w:t xml:space="preserve"> </w:t>
+      </w:r>
+      <w:proofErr w:type="spellStart"/>
+      <w:r>
+        <w:rPr>
+          <w:lang w:val="tr-TR"/>
+        </w:rPr>
+        <w:t>may</w:t>
+      </w:r>
+      <w:proofErr w:type="spellEnd"/>
+      <w:r>
+        <w:rPr>
+          <w:lang w:val="tr-TR"/>
+        </w:rPr>
+        <w:t xml:space="preserve"> </w:t>
+      </w:r>
+      <w:proofErr w:type="spellStart"/>
+      <w:r>
+        <w:rPr>
+          <w:lang w:val="tr-TR"/>
+        </w:rPr>
+        <w:t>reduce</w:t>
+      </w:r>
+      <w:proofErr w:type="spellEnd"/>
+      <w:r>
+        <w:rPr>
+          <w:lang w:val="tr-TR"/>
+        </w:rPr>
+        <w:t xml:space="preserve"> </w:t>
+      </w:r>
+      <w:proofErr w:type="spellStart"/>
+      <w:r>
+        <w:rPr>
+          <w:lang w:val="tr-TR"/>
+        </w:rPr>
+        <w:t>the</w:t>
+      </w:r>
+      <w:proofErr w:type="spellEnd"/>
+      <w:r>
+        <w:rPr>
+          <w:lang w:val="tr-TR"/>
+        </w:rPr>
+        <w:t xml:space="preserve"> </w:t>
+      </w:r>
+      <w:proofErr w:type="spellStart"/>
+      <w:r>
+        <w:rPr>
+          <w:lang w:val="tr-TR"/>
+        </w:rPr>
+        <w:t>winding</w:t>
+      </w:r>
+      <w:proofErr w:type="spellEnd"/>
+      <w:r>
+        <w:rPr>
+          <w:lang w:val="tr-TR"/>
+        </w:rPr>
+        <w:t xml:space="preserve"> life </w:t>
+      </w:r>
+      <w:proofErr w:type="spellStart"/>
+      <w:r>
+        <w:rPr>
+          <w:lang w:val="tr-TR"/>
+        </w:rPr>
+        <w:t>expectancy</w:t>
+      </w:r>
+      <w:proofErr w:type="spellEnd"/>
+    </w:p>
+    <w:p>
+      <w:pPr>
+        <w:pStyle w:val="ListeParagraf"/>
+        <w:numPr>
+          <w:ilvl w:val="0"/>
+          <w:numId w:val="1"/>
+        </w:numPr>
+        <w:rPr>
+          <w:lang w:val="tr-TR"/>
+        </w:rPr>
+      </w:pPr>
+      <w:r>
+        <w:rPr>
+          <w:lang w:val="tr-TR"/>
+        </w:rPr>
+        <w:t xml:space="preserve">Class B </w:t>
+      </w:r>
+      <w:proofErr w:type="spellStart"/>
+      <w:r>
+        <w:rPr>
+          <w:lang w:val="tr-TR"/>
+        </w:rPr>
+        <w:t>and</w:t>
+      </w:r>
+      <w:proofErr w:type="spellEnd"/>
+      <w:r>
+        <w:rPr>
+          <w:lang w:val="tr-TR"/>
+        </w:rPr>
+        <w:t xml:space="preserve"> Class F </w:t>
+      </w:r>
+      <w:proofErr w:type="spellStart"/>
+      <w:r>
+        <w:rPr>
+          <w:lang w:val="tr-TR"/>
+        </w:rPr>
+        <w:t>selection</w:t>
+      </w:r>
+      <w:proofErr w:type="spellEnd"/>
+      <w:r>
+        <w:rPr>
+          <w:lang w:val="tr-TR"/>
+        </w:rPr>
+        <w:t xml:space="preserve"> </w:t>
+      </w:r>
+      <w:proofErr w:type="spellStart"/>
+      <w:r>
+        <w:rPr>
+          <w:lang w:val="tr-TR"/>
+        </w:rPr>
+        <w:t>for</w:t>
+      </w:r>
+      <w:proofErr w:type="spellEnd"/>
+      <w:r>
+        <w:rPr>
+          <w:lang w:val="tr-TR"/>
+        </w:rPr>
+        <w:t xml:space="preserve"> </w:t>
+      </w:r>
+      <w:proofErr w:type="spellStart"/>
+      <w:r>
+        <w:rPr>
+          <w:lang w:val="tr-TR"/>
+        </w:rPr>
+        <w:t>winding</w:t>
+      </w:r>
+      <w:proofErr w:type="spellEnd"/>
+      <w:r>
+        <w:rPr>
+          <w:lang w:val="tr-TR"/>
+        </w:rPr>
+        <w:t xml:space="preserve"> </w:t>
+      </w:r>
+      <w:proofErr w:type="spellStart"/>
+      <w:r>
+        <w:rPr>
+          <w:lang w:val="tr-TR"/>
+        </w:rPr>
+        <w:t>insulation</w:t>
+      </w:r>
+      <w:proofErr w:type="spellEnd"/>
+    </w:p>
+    <w:p>
+      <w:pPr>
+        <w:pStyle w:val="ListeParagraf"/>
+        <w:numPr>
+          <w:ilvl w:val="1"/>
+          <w:numId w:val="1"/>
+        </w:numPr>
+        <w:rPr>
+          <w:lang w:val="tr-TR"/>
+        </w:rPr>
+      </w:pPr>
+      <w:proofErr w:type="spellStart"/>
+      <w:r>
+        <w:rPr>
+          <w:lang w:val="tr-TR"/>
+        </w:rPr>
+        <w:t>typical</w:t>
+      </w:r>
+      <w:proofErr w:type="spellEnd"/>
+      <w:r>
+        <w:rPr>
+          <w:lang w:val="tr-TR"/>
+        </w:rPr>
+        <w:t xml:space="preserve"> </w:t>
+      </w:r>
+      <w:proofErr w:type="spellStart"/>
+      <w:r>
+        <w:rPr>
+          <w:lang w:val="tr-TR"/>
+        </w:rPr>
+        <w:t>replacement</w:t>
+      </w:r>
+      <w:proofErr w:type="spellEnd"/>
+      <w:r>
+        <w:rPr>
+          <w:lang w:val="tr-TR"/>
+        </w:rPr>
+        <w:t xml:space="preserve"> </w:t>
+      </w:r>
+      <w:proofErr w:type="spellStart"/>
+      <w:r>
+        <w:rPr>
+          <w:lang w:val="tr-TR"/>
+        </w:rPr>
+        <w:t>winding</w:t>
+      </w:r>
+      <w:proofErr w:type="spellEnd"/>
+      <w:r>
+        <w:rPr>
+          <w:lang w:val="tr-TR"/>
+        </w:rPr>
+        <w:t xml:space="preserve"> </w:t>
+      </w:r>
+      <w:proofErr w:type="spellStart"/>
+      <w:r>
+        <w:rPr>
+          <w:lang w:val="tr-TR"/>
+        </w:rPr>
+        <w:t>today</w:t>
+      </w:r>
+      <w:proofErr w:type="spellEnd"/>
+      <w:r>
+        <w:rPr>
+          <w:lang w:val="tr-TR"/>
+        </w:rPr>
+        <w:t xml:space="preserve"> </w:t>
+      </w:r>
+      <w:proofErr w:type="spellStart"/>
+      <w:r>
+        <w:rPr>
+          <w:lang w:val="tr-TR"/>
+        </w:rPr>
+        <w:t>will</w:t>
+      </w:r>
+      <w:proofErr w:type="spellEnd"/>
+      <w:r>
+        <w:rPr>
+          <w:lang w:val="tr-TR"/>
+        </w:rPr>
+        <w:t xml:space="preserve"> </w:t>
+      </w:r>
+      <w:proofErr w:type="spellStart"/>
+      <w:r>
+        <w:rPr>
+          <w:lang w:val="tr-TR"/>
+        </w:rPr>
+        <w:t>have</w:t>
+      </w:r>
+      <w:proofErr w:type="spellEnd"/>
+      <w:r>
+        <w:rPr>
+          <w:lang w:val="tr-TR"/>
+        </w:rPr>
+        <w:t xml:space="preserve"> Class 155 (F) </w:t>
+      </w:r>
+      <w:proofErr w:type="spellStart"/>
+      <w:r>
+        <w:rPr>
+          <w:lang w:val="tr-TR"/>
+        </w:rPr>
+        <w:t>insulation</w:t>
+      </w:r>
+      <w:proofErr w:type="spellEnd"/>
+      <w:r>
+        <w:rPr>
+          <w:lang w:val="tr-TR"/>
+        </w:rPr>
+        <w:t xml:space="preserve"> </w:t>
+      </w:r>
+      <w:proofErr w:type="spellStart"/>
+      <w:r>
+        <w:rPr>
+          <w:lang w:val="tr-TR"/>
+        </w:rPr>
+        <w:t>that</w:t>
+      </w:r>
+      <w:proofErr w:type="spellEnd"/>
+      <w:r>
+        <w:rPr>
+          <w:lang w:val="tr-TR"/>
+        </w:rPr>
+        <w:t xml:space="preserve"> can </w:t>
+      </w:r>
+      <w:proofErr w:type="spellStart"/>
+      <w:r>
+        <w:rPr>
+          <w:lang w:val="tr-TR"/>
+        </w:rPr>
+        <w:t>operate</w:t>
+      </w:r>
+      <w:proofErr w:type="spellEnd"/>
+      <w:r>
+        <w:rPr>
+          <w:lang w:val="tr-TR"/>
+        </w:rPr>
+        <w:t xml:space="preserve"> </w:t>
+      </w:r>
+      <w:proofErr w:type="spellStart"/>
+      <w:r>
+        <w:rPr>
+          <w:lang w:val="tr-TR"/>
+        </w:rPr>
+        <w:t>continuously</w:t>
+      </w:r>
+      <w:proofErr w:type="spellEnd"/>
+      <w:r>
+        <w:rPr>
+          <w:lang w:val="tr-TR"/>
+        </w:rPr>
+        <w:t xml:space="preserve"> at</w:t>
+      </w:r>
+      <w:r>
+        <w:rPr>
+          <w:lang w:val="tr-TR"/>
+        </w:rPr>
+        <w:t xml:space="preserve"> </w:t>
+      </w:r>
+      <w:proofErr w:type="spellStart"/>
+      <w:r>
+        <w:rPr>
+          <w:lang w:val="tr-TR"/>
+        </w:rPr>
+        <w:t>higher</w:t>
+      </w:r>
+      <w:proofErr w:type="spellEnd"/>
+      <w:r>
+        <w:rPr>
+          <w:lang w:val="tr-TR"/>
+        </w:rPr>
+        <w:t xml:space="preserve"> </w:t>
+      </w:r>
+      <w:proofErr w:type="spellStart"/>
+      <w:r>
+        <w:rPr>
+          <w:lang w:val="tr-TR"/>
+        </w:rPr>
+        <w:t>temperature</w:t>
+      </w:r>
+      <w:proofErr w:type="spellEnd"/>
+    </w:p>
+    <w:p>
+      <w:pPr>
+        <w:pStyle w:val="ListeParagraf"/>
+        <w:numPr>
+          <w:ilvl w:val="1"/>
+          <w:numId w:val="1"/>
+        </w:numPr>
+        <w:rPr>
+          <w:lang w:val="tr-TR"/>
+        </w:rPr>
+      </w:pPr>
+      <w:proofErr w:type="spellStart"/>
+      <w:r>
+        <w:rPr>
+          <w:lang w:val="tr-TR"/>
+        </w:rPr>
+        <w:t>Mechanical</w:t>
+      </w:r>
+      <w:proofErr w:type="spellEnd"/>
+      <w:r>
+        <w:rPr>
+          <w:lang w:val="tr-TR"/>
+        </w:rPr>
+        <w:t xml:space="preserve"> </w:t>
+      </w:r>
+      <w:proofErr w:type="spellStart"/>
+      <w:r>
+        <w:rPr>
+          <w:lang w:val="tr-TR"/>
+        </w:rPr>
+        <w:t>issues</w:t>
+      </w:r>
+      <w:proofErr w:type="spellEnd"/>
+      <w:r>
+        <w:rPr>
+          <w:lang w:val="tr-TR"/>
+        </w:rPr>
+        <w:t xml:space="preserve">: </w:t>
+      </w:r>
+    </w:p>
+    <w:p>
+      <w:pPr>
+        <w:pStyle w:val="ListeParagraf"/>
+        <w:numPr>
+          <w:ilvl w:val="2"/>
+          <w:numId w:val="1"/>
+        </w:numPr>
+        <w:rPr>
+          <w:lang w:val="tr-TR"/>
+        </w:rPr>
+      </w:pPr>
+      <w:r>
+        <w:t>For example, the risk of stator core buckling should be evaluated</w:t>
+      </w:r>
+    </w:p>
+    <w:p>
+      <w:pPr>
+        <w:pStyle w:val="ListeParagraf"/>
+        <w:numPr>
+          <w:ilvl w:val="2"/>
+          <w:numId w:val="1"/>
+        </w:numPr>
+        <w:rPr>
+          <w:lang w:val="tr-TR"/>
+        </w:rPr>
+      </w:pPr>
+      <w:r>
+        <w:t>the allowable hotter stator temperature may have a negative impact on the rotor winding insulation and the stator core lamination insulation</w:t>
+      </w:r>
+    </w:p>
+    <w:p>
+      <w:pPr>
+        <w:pStyle w:val="ListeParagraf"/>
+        <w:numPr>
+          <w:ilvl w:val="1"/>
+          <w:numId w:val="1"/>
+        </w:numPr>
+        <w:rPr>
+          <w:lang w:val="tr-TR"/>
+        </w:rPr>
+      </w:pPr>
+      <w:r>
+        <w:t>Therefore</w:t>
+      </w:r>
+      <w:r>
+        <w:t>,</w:t>
+      </w:r>
+      <w:r>
+        <w:t xml:space="preserve"> it is quite common today for a rewind specification to call for the modern Class 155 (F) insulation, but to operate within the Class 130 (B) temperature range</w:t>
+      </w:r>
+    </w:p>
+    <w:p>
+      <w:pPr>
+        <w:pStyle w:val="ListeParagraf"/>
+        <w:ind w:left="0"/>
+        <w:rPr>
+          <w:lang w:val="tr-TR"/>
+        </w:rPr>
+      </w:pPr>
+    </w:p>
+    <w:p>
+      <w:pPr>
+        <w:pStyle w:val="ListeParagraf"/>
+        <w:ind w:left="0"/>
+        <w:rPr>
+          <w:b/>
+          <w:lang w:val="tr-TR"/>
+        </w:rPr>
+      </w:pPr>
+      <w:bookmarkStart w:id="0" w:name="_GoBack"/>
+      <w:proofErr w:type="spellStart"/>
+      <w:r>
+        <w:rPr>
+          <w:b/>
+          <w:lang w:val="tr-TR"/>
+        </w:rPr>
+        <w:t>What</w:t>
+      </w:r>
+      <w:proofErr w:type="spellEnd"/>
+      <w:r>
+        <w:rPr>
+          <w:b/>
+          <w:lang w:val="tr-TR"/>
+        </w:rPr>
+        <w:t xml:space="preserve"> can be </w:t>
+      </w:r>
+      <w:proofErr w:type="spellStart"/>
+      <w:r>
+        <w:rPr>
+          <w:b/>
+          <w:lang w:val="tr-TR"/>
+        </w:rPr>
+        <w:t>compared</w:t>
+      </w:r>
+      <w:proofErr w:type="spellEnd"/>
+      <w:r>
+        <w:rPr>
+          <w:b/>
+          <w:lang w:val="tr-TR"/>
+        </w:rPr>
+        <w:t xml:space="preserve"> </w:t>
+      </w:r>
+      <w:proofErr w:type="spellStart"/>
+      <w:r>
+        <w:rPr>
+          <w:b/>
+          <w:lang w:val="tr-TR"/>
+        </w:rPr>
+        <w:t>and</w:t>
+      </w:r>
+      <w:proofErr w:type="spellEnd"/>
+      <w:r>
+        <w:rPr>
+          <w:b/>
+          <w:lang w:val="tr-TR"/>
+        </w:rPr>
+        <w:t xml:space="preserve"> </w:t>
+      </w:r>
+      <w:proofErr w:type="spellStart"/>
+      <w:r>
+        <w:rPr>
+          <w:b/>
+          <w:lang w:val="tr-TR"/>
+        </w:rPr>
+        <w:t>researched</w:t>
+      </w:r>
+      <w:proofErr w:type="spellEnd"/>
+      <w:r>
+        <w:rPr>
+          <w:b/>
+          <w:lang w:val="tr-TR"/>
+        </w:rPr>
+        <w:t xml:space="preserve"> </w:t>
+      </w:r>
+      <w:proofErr w:type="spellStart"/>
+      <w:r>
+        <w:rPr>
+          <w:b/>
+          <w:lang w:val="tr-TR"/>
+        </w:rPr>
+        <w:t>for</w:t>
+      </w:r>
+      <w:proofErr w:type="spellEnd"/>
+      <w:r>
+        <w:rPr>
+          <w:b/>
+          <w:lang w:val="tr-TR"/>
+        </w:rPr>
+        <w:t xml:space="preserve"> </w:t>
+      </w:r>
+      <w:proofErr w:type="spellStart"/>
+      <w:r>
+        <w:rPr>
+          <w:b/>
+          <w:lang w:val="tr-TR"/>
+        </w:rPr>
+        <w:t>hydro-generators</w:t>
+      </w:r>
+      <w:proofErr w:type="spellEnd"/>
+      <w:r>
+        <w:rPr>
+          <w:b/>
+          <w:lang w:val="tr-TR"/>
+        </w:rPr>
+        <w:t>?</w:t>
+      </w:r>
+    </w:p>
+    <w:bookmarkEnd w:id="0"/>
+    <w:p>
+      <w:pPr>
+        <w:pStyle w:val="ListeParagraf"/>
+        <w:ind w:left="0"/>
+        <w:rPr>
+          <w:lang w:val="tr-TR"/>
+        </w:rPr>
+      </w:pPr>
+    </w:p>
+    <w:p>
+      <w:pPr>
+        <w:pStyle w:val="ListeParagraf"/>
+        <w:numPr>
+          <w:ilvl w:val="0"/>
+          <w:numId w:val="1"/>
+        </w:numPr>
+        <w:rPr>
+          <w:lang w:val="tr-TR"/>
+        </w:rPr>
+      </w:pPr>
+      <w:proofErr w:type="spellStart"/>
+      <w:r>
+        <w:rPr>
+          <w:lang w:val="tr-TR"/>
+        </w:rPr>
+        <w:t>Losses</w:t>
+      </w:r>
+      <w:proofErr w:type="spellEnd"/>
+    </w:p>
+    <w:p>
+      <w:pPr>
+        <w:pStyle w:val="ListeParagraf"/>
+        <w:numPr>
+          <w:ilvl w:val="1"/>
+          <w:numId w:val="1"/>
+        </w:numPr>
+        <w:rPr>
+          <w:lang w:val="tr-TR"/>
+        </w:rPr>
+      </w:pPr>
+      <w:r>
+        <w:rPr>
+          <w:lang w:val="tr-TR"/>
+        </w:rPr>
+        <w:t xml:space="preserve">Stator </w:t>
+      </w:r>
+      <w:proofErr w:type="spellStart"/>
+      <w:r>
+        <w:rPr>
+          <w:lang w:val="tr-TR"/>
+        </w:rPr>
+        <w:t>core</w:t>
+      </w:r>
+      <w:proofErr w:type="spellEnd"/>
+      <w:r>
+        <w:rPr>
+          <w:lang w:val="tr-TR"/>
+        </w:rPr>
+        <w:t xml:space="preserve"> </w:t>
+      </w:r>
+      <w:proofErr w:type="spellStart"/>
+      <w:r>
+        <w:rPr>
+          <w:lang w:val="tr-TR"/>
+        </w:rPr>
+        <w:t>losses</w:t>
+      </w:r>
+      <w:proofErr w:type="spellEnd"/>
+    </w:p>
+    <w:p>
+      <w:pPr>
+        <w:pStyle w:val="ListeParagraf"/>
+        <w:numPr>
+          <w:ilvl w:val="1"/>
+          <w:numId w:val="1"/>
+        </w:numPr>
+        <w:rPr>
+          <w:lang w:val="tr-TR"/>
+        </w:rPr>
+      </w:pPr>
+      <w:r>
+        <w:rPr>
+          <w:lang w:val="tr-TR"/>
+        </w:rPr>
+        <w:t xml:space="preserve">Rotor </w:t>
+      </w:r>
+      <w:proofErr w:type="spellStart"/>
+      <w:r>
+        <w:rPr>
+          <w:lang w:val="tr-TR"/>
+        </w:rPr>
+        <w:t>core</w:t>
+      </w:r>
+      <w:proofErr w:type="spellEnd"/>
+      <w:r>
+        <w:rPr>
+          <w:lang w:val="tr-TR"/>
+        </w:rPr>
+        <w:t xml:space="preserve"> </w:t>
+      </w:r>
+      <w:proofErr w:type="spellStart"/>
+      <w:r>
+        <w:rPr>
+          <w:lang w:val="tr-TR"/>
+        </w:rPr>
+        <w:t>losses</w:t>
+      </w:r>
+      <w:proofErr w:type="spellEnd"/>
+    </w:p>
+    <w:p>
+      <w:pPr>
+        <w:pStyle w:val="ListeParagraf"/>
+        <w:numPr>
+          <w:ilvl w:val="1"/>
+          <w:numId w:val="1"/>
+        </w:numPr>
+        <w:rPr>
+          <w:lang w:val="tr-TR"/>
+        </w:rPr>
+      </w:pPr>
+      <w:r>
+        <w:rPr>
+          <w:lang w:val="tr-TR"/>
+        </w:rPr>
+        <w:t>Stator (</w:t>
+      </w:r>
+      <w:proofErr w:type="spellStart"/>
+      <w:r>
+        <w:rPr>
+          <w:lang w:val="tr-TR"/>
+        </w:rPr>
+        <w:t>Armature</w:t>
+      </w:r>
+      <w:proofErr w:type="spellEnd"/>
+      <w:r>
+        <w:rPr>
+          <w:lang w:val="tr-TR"/>
+        </w:rPr>
+        <w:t xml:space="preserve">) </w:t>
+      </w:r>
+      <w:proofErr w:type="spellStart"/>
+      <w:r>
+        <w:rPr>
+          <w:lang w:val="tr-TR"/>
+        </w:rPr>
+        <w:t>copper</w:t>
+      </w:r>
+      <w:proofErr w:type="spellEnd"/>
+      <w:r>
+        <w:rPr>
+          <w:lang w:val="tr-TR"/>
+        </w:rPr>
+        <w:t xml:space="preserve"> </w:t>
+      </w:r>
+      <w:proofErr w:type="spellStart"/>
+      <w:r>
+        <w:rPr>
+          <w:lang w:val="tr-TR"/>
+        </w:rPr>
+        <w:t>losses</w:t>
+      </w:r>
+      <w:proofErr w:type="spellEnd"/>
+    </w:p>
+    <w:p>
+      <w:pPr>
+        <w:pStyle w:val="ListeParagraf"/>
+        <w:numPr>
+          <w:ilvl w:val="1"/>
+          <w:numId w:val="1"/>
+        </w:numPr>
+        <w:rPr>
+          <w:lang w:val="tr-TR"/>
+        </w:rPr>
+      </w:pPr>
+      <w:r>
+        <w:rPr>
+          <w:lang w:val="tr-TR"/>
+        </w:rPr>
+        <w:t xml:space="preserve">Stator </w:t>
+      </w:r>
+      <w:proofErr w:type="spellStart"/>
+      <w:r>
+        <w:rPr>
+          <w:lang w:val="tr-TR"/>
+        </w:rPr>
+        <w:t>copper</w:t>
+      </w:r>
+      <w:proofErr w:type="spellEnd"/>
+      <w:r>
+        <w:rPr>
+          <w:lang w:val="tr-TR"/>
+        </w:rPr>
+        <w:t xml:space="preserve"> </w:t>
+      </w:r>
+      <w:proofErr w:type="spellStart"/>
+      <w:r>
+        <w:rPr>
+          <w:lang w:val="tr-TR"/>
+        </w:rPr>
+        <w:t>eddy</w:t>
+      </w:r>
+      <w:proofErr w:type="spellEnd"/>
+      <w:r>
+        <w:rPr>
+          <w:lang w:val="tr-TR"/>
+        </w:rPr>
+        <w:t xml:space="preserve"> </w:t>
+      </w:r>
+      <w:proofErr w:type="spellStart"/>
+      <w:r>
+        <w:rPr>
+          <w:lang w:val="tr-TR"/>
+        </w:rPr>
+        <w:t>losses</w:t>
+      </w:r>
+      <w:proofErr w:type="spellEnd"/>
+    </w:p>
+    <w:p>
+      <w:pPr>
+        <w:pStyle w:val="ListeParagraf"/>
+        <w:numPr>
+          <w:ilvl w:val="0"/>
+          <w:numId w:val="1"/>
+        </w:numPr>
+        <w:rPr>
+          <w:lang w:val="tr-TR"/>
+        </w:rPr>
+      </w:pPr>
+      <w:proofErr w:type="spellStart"/>
+      <w:r>
+        <w:rPr>
+          <w:lang w:val="tr-TR"/>
+        </w:rPr>
+        <w:t>Insulation</w:t>
+      </w:r>
+      <w:proofErr w:type="spellEnd"/>
+    </w:p>
+    <w:p>
+      <w:pPr>
+        <w:pStyle w:val="ListeParagraf"/>
+        <w:numPr>
+          <w:ilvl w:val="1"/>
+          <w:numId w:val="1"/>
+        </w:numPr>
+        <w:rPr>
+          <w:lang w:val="tr-TR"/>
+        </w:rPr>
+      </w:pPr>
+      <w:proofErr w:type="spellStart"/>
+      <w:r>
+        <w:rPr>
+          <w:lang w:val="tr-TR"/>
+        </w:rPr>
+        <w:t>Turn-turn</w:t>
+      </w:r>
+      <w:proofErr w:type="spellEnd"/>
+      <w:r>
+        <w:rPr>
+          <w:lang w:val="tr-TR"/>
+        </w:rPr>
+        <w:t xml:space="preserve"> </w:t>
+      </w:r>
+      <w:proofErr w:type="spellStart"/>
+      <w:r>
+        <w:rPr>
+          <w:lang w:val="tr-TR"/>
+        </w:rPr>
+        <w:t>isolation</w:t>
+      </w:r>
+      <w:proofErr w:type="spellEnd"/>
+    </w:p>
+    <w:p>
+      <w:pPr>
+        <w:pStyle w:val="ListeParagraf"/>
+        <w:numPr>
+          <w:ilvl w:val="1"/>
+          <w:numId w:val="1"/>
+        </w:numPr>
+        <w:rPr>
+          <w:lang w:val="tr-TR"/>
+        </w:rPr>
+      </w:pPr>
+      <w:proofErr w:type="spellStart"/>
+      <w:r>
+        <w:rPr>
+          <w:lang w:val="tr-TR"/>
+        </w:rPr>
+        <w:t>Line-ground</w:t>
+      </w:r>
+      <w:proofErr w:type="spellEnd"/>
+      <w:r>
+        <w:rPr>
+          <w:lang w:val="tr-TR"/>
+        </w:rPr>
+        <w:t xml:space="preserve"> (</w:t>
+      </w:r>
+      <w:proofErr w:type="spellStart"/>
+      <w:r>
+        <w:rPr>
+          <w:lang w:val="tr-TR"/>
+        </w:rPr>
+        <w:t>Suppose</w:t>
+      </w:r>
+      <w:proofErr w:type="spellEnd"/>
+      <w:r>
+        <w:rPr>
+          <w:lang w:val="tr-TR"/>
+        </w:rPr>
+        <w:t xml:space="preserve"> </w:t>
+      </w:r>
+      <w:proofErr w:type="spellStart"/>
+      <w:r>
+        <w:rPr>
+          <w:lang w:val="tr-TR"/>
+        </w:rPr>
+        <w:t>groundwall</w:t>
+      </w:r>
+      <w:proofErr w:type="spellEnd"/>
+      <w:r>
+        <w:rPr>
+          <w:lang w:val="tr-TR"/>
+        </w:rPr>
+        <w:t xml:space="preserve">) </w:t>
+      </w:r>
+      <w:proofErr w:type="spellStart"/>
+      <w:r>
+        <w:rPr>
+          <w:lang w:val="tr-TR"/>
+        </w:rPr>
+        <w:t>isolation</w:t>
+      </w:r>
+      <w:proofErr w:type="spellEnd"/>
+    </w:p>
+    <w:p>
+      <w:pPr>
+        <w:pStyle w:val="ListeParagraf"/>
+        <w:numPr>
+          <w:ilvl w:val="1"/>
+          <w:numId w:val="1"/>
+        </w:numPr>
+        <w:rPr>
+          <w:lang w:val="tr-TR"/>
+        </w:rPr>
+      </w:pPr>
+      <w:proofErr w:type="spellStart"/>
+      <w:r>
+        <w:rPr>
+          <w:lang w:val="tr-TR"/>
+        </w:rPr>
+        <w:t>Strand-strand</w:t>
+      </w:r>
+      <w:proofErr w:type="spellEnd"/>
+      <w:r>
+        <w:rPr>
+          <w:lang w:val="tr-TR"/>
+        </w:rPr>
+        <w:t xml:space="preserve"> </w:t>
+      </w:r>
+      <w:proofErr w:type="spellStart"/>
+      <w:r>
+        <w:rPr>
+          <w:lang w:val="tr-TR"/>
+        </w:rPr>
+        <w:t>isolation</w:t>
+      </w:r>
+      <w:proofErr w:type="spellEnd"/>
+    </w:p>
+    <w:p>
+      <w:pPr>
+        <w:pStyle w:val="ListeParagraf"/>
+        <w:numPr>
+          <w:ilvl w:val="1"/>
+          <w:numId w:val="1"/>
+        </w:numPr>
+        <w:rPr>
+          <w:lang w:val="tr-TR"/>
+        </w:rPr>
+      </w:pPr>
+      <w:r>
+        <w:rPr>
+          <w:lang w:val="tr-TR"/>
+        </w:rPr>
+        <w:t xml:space="preserve">PD </w:t>
+      </w:r>
+      <w:proofErr w:type="spellStart"/>
+      <w:r>
+        <w:rPr>
+          <w:lang w:val="tr-TR"/>
+        </w:rPr>
+        <w:t>protective</w:t>
+      </w:r>
+      <w:proofErr w:type="spellEnd"/>
+      <w:r>
+        <w:rPr>
+          <w:lang w:val="tr-TR"/>
+        </w:rPr>
+        <w:t xml:space="preserve"> </w:t>
+      </w:r>
+      <w:proofErr w:type="spellStart"/>
+      <w:r>
+        <w:rPr>
+          <w:lang w:val="tr-TR"/>
+        </w:rPr>
+        <w:t>isolation</w:t>
+      </w:r>
+      <w:proofErr w:type="spellEnd"/>
+    </w:p>
+    <w:p>
+      <w:pPr>
+        <w:pStyle w:val="ListeParagraf"/>
+        <w:numPr>
+          <w:ilvl w:val="0"/>
+          <w:numId w:val="1"/>
+        </w:numPr>
+        <w:rPr>
+          <w:lang w:val="tr-TR"/>
+        </w:rPr>
+      </w:pPr>
+      <w:proofErr w:type="spellStart"/>
+      <w:r>
+        <w:rPr>
+          <w:lang w:val="tr-TR"/>
+        </w:rPr>
+        <w:t>Slot</w:t>
+      </w:r>
+      <w:proofErr w:type="spellEnd"/>
+      <w:r>
+        <w:rPr>
+          <w:lang w:val="tr-TR"/>
+        </w:rPr>
+        <w:t xml:space="preserve"> </w:t>
+      </w:r>
+      <w:proofErr w:type="spellStart"/>
+      <w:r>
+        <w:rPr>
+          <w:lang w:val="tr-TR"/>
+        </w:rPr>
+        <w:t>width</w:t>
+      </w:r>
+      <w:proofErr w:type="spellEnd"/>
+      <w:r>
+        <w:rPr>
+          <w:lang w:val="tr-TR"/>
+        </w:rPr>
+        <w:t xml:space="preserve"> – </w:t>
+      </w:r>
+      <w:proofErr w:type="spellStart"/>
+      <w:r>
+        <w:rPr>
+          <w:lang w:val="tr-TR"/>
+        </w:rPr>
+        <w:t>tooth</w:t>
+      </w:r>
+      <w:proofErr w:type="spellEnd"/>
+      <w:r>
+        <w:rPr>
+          <w:lang w:val="tr-TR"/>
+        </w:rPr>
+        <w:t xml:space="preserve"> </w:t>
+      </w:r>
+      <w:proofErr w:type="spellStart"/>
+      <w:r>
+        <w:rPr>
+          <w:lang w:val="tr-TR"/>
+        </w:rPr>
+        <w:t>width</w:t>
+      </w:r>
+      <w:proofErr w:type="spellEnd"/>
+    </w:p>
+    <w:p>
+      <w:pPr>
+        <w:pStyle w:val="ListeParagraf"/>
+        <w:numPr>
+          <w:ilvl w:val="0"/>
+          <w:numId w:val="1"/>
+        </w:numPr>
+        <w:rPr>
+          <w:lang w:val="tr-TR"/>
+        </w:rPr>
+      </w:pPr>
+      <w:proofErr w:type="spellStart"/>
+      <w:r>
+        <w:rPr>
+          <w:lang w:val="tr-TR"/>
+        </w:rPr>
+        <w:lastRenderedPageBreak/>
+        <w:t>Core</w:t>
+      </w:r>
+      <w:proofErr w:type="spellEnd"/>
+      <w:r>
+        <w:rPr>
+          <w:lang w:val="tr-TR"/>
+        </w:rPr>
+        <w:t xml:space="preserve"> </w:t>
+      </w:r>
+      <w:proofErr w:type="spellStart"/>
+      <w:r>
+        <w:rPr>
+          <w:lang w:val="tr-TR"/>
+        </w:rPr>
+        <w:t>material</w:t>
+      </w:r>
+      <w:proofErr w:type="spellEnd"/>
+      <w:r>
+        <w:rPr>
+          <w:lang w:val="tr-TR"/>
+        </w:rPr>
+        <w:t xml:space="preserve"> – </w:t>
+      </w:r>
+      <w:proofErr w:type="spellStart"/>
+      <w:r>
+        <w:rPr>
+          <w:lang w:val="tr-TR"/>
+        </w:rPr>
+        <w:t>magnetic</w:t>
+      </w:r>
+      <w:proofErr w:type="spellEnd"/>
+      <w:r>
+        <w:rPr>
+          <w:lang w:val="tr-TR"/>
+        </w:rPr>
+        <w:t xml:space="preserve"> </w:t>
+      </w:r>
+      <w:proofErr w:type="spellStart"/>
+      <w:r>
+        <w:rPr>
+          <w:lang w:val="tr-TR"/>
+        </w:rPr>
+        <w:t>loading</w:t>
+      </w:r>
+      <w:proofErr w:type="spellEnd"/>
+    </w:p>
+    <w:p>
+      <w:pPr>
+        <w:pStyle w:val="ListeParagraf"/>
+        <w:numPr>
+          <w:ilvl w:val="0"/>
+          <w:numId w:val="1"/>
+        </w:numPr>
+        <w:rPr>
+          <w:lang w:val="tr-TR"/>
+        </w:rPr>
+      </w:pPr>
+      <w:proofErr w:type="spellStart"/>
+      <w:r>
+        <w:rPr>
+          <w:lang w:val="tr-TR"/>
+        </w:rPr>
+        <w:t>Electrical</w:t>
+      </w:r>
+      <w:proofErr w:type="spellEnd"/>
+      <w:r>
+        <w:rPr>
+          <w:lang w:val="tr-TR"/>
+        </w:rPr>
+        <w:t xml:space="preserve"> </w:t>
+      </w:r>
+      <w:proofErr w:type="spellStart"/>
+      <w:r>
+        <w:rPr>
+          <w:lang w:val="tr-TR"/>
+        </w:rPr>
+        <w:t>loading</w:t>
+      </w:r>
+      <w:proofErr w:type="spellEnd"/>
+      <w:r>
+        <w:rPr>
+          <w:lang w:val="tr-TR"/>
+        </w:rPr>
+        <w:t xml:space="preserve"> </w:t>
+      </w:r>
+      <w:proofErr w:type="spellStart"/>
+      <w:r>
+        <w:rPr>
+          <w:lang w:val="tr-TR"/>
+        </w:rPr>
+        <w:t>and</w:t>
+      </w:r>
+      <w:proofErr w:type="spellEnd"/>
+      <w:r>
+        <w:rPr>
+          <w:lang w:val="tr-TR"/>
+        </w:rPr>
+        <w:t xml:space="preserve"> </w:t>
+      </w:r>
+      <w:proofErr w:type="spellStart"/>
+      <w:r>
+        <w:rPr>
+          <w:lang w:val="tr-TR"/>
+        </w:rPr>
+        <w:t>cooling</w:t>
+      </w:r>
+      <w:proofErr w:type="spellEnd"/>
+      <w:r>
+        <w:rPr>
+          <w:lang w:val="tr-TR"/>
+        </w:rPr>
+        <w:t xml:space="preserve"> </w:t>
+      </w:r>
+      <w:proofErr w:type="spellStart"/>
+      <w:r>
+        <w:rPr>
+          <w:lang w:val="tr-TR"/>
+        </w:rPr>
+        <w:t>system</w:t>
+      </w:r>
+      <w:proofErr w:type="spellEnd"/>
+    </w:p>
+    <w:p>
+      <w:pPr>
+        <w:pStyle w:val="ListeParagraf"/>
+        <w:numPr>
+          <w:ilvl w:val="0"/>
+          <w:numId w:val="1"/>
+        </w:numPr>
+        <w:rPr>
+          <w:lang w:val="tr-TR"/>
+        </w:rPr>
+      </w:pPr>
+      <w:proofErr w:type="spellStart"/>
+      <w:r>
+        <w:rPr>
+          <w:lang w:val="tr-TR"/>
+        </w:rPr>
+        <w:t>Air-gap</w:t>
+      </w:r>
+      <w:proofErr w:type="spellEnd"/>
+      <w:r>
+        <w:rPr>
+          <w:lang w:val="tr-TR"/>
+        </w:rPr>
+        <w:t xml:space="preserve"> </w:t>
+      </w:r>
+      <w:proofErr w:type="spellStart"/>
+      <w:r>
+        <w:rPr>
+          <w:lang w:val="tr-TR"/>
+        </w:rPr>
+        <w:t>length</w:t>
+      </w:r>
+      <w:proofErr w:type="spellEnd"/>
+      <w:r>
+        <w:rPr>
+          <w:lang w:val="tr-TR"/>
+        </w:rPr>
+        <w:t xml:space="preserve"> </w:t>
+      </w:r>
+      <w:proofErr w:type="spellStart"/>
+      <w:r>
+        <w:rPr>
+          <w:lang w:val="tr-TR"/>
+        </w:rPr>
+        <w:t>and</w:t>
+      </w:r>
+      <w:proofErr w:type="spellEnd"/>
+      <w:r>
+        <w:rPr>
+          <w:lang w:val="tr-TR"/>
+        </w:rPr>
+        <w:t xml:space="preserve"> </w:t>
+      </w:r>
+      <w:proofErr w:type="spellStart"/>
+      <w:r>
+        <w:rPr>
+          <w:lang w:val="tr-TR"/>
+        </w:rPr>
+        <w:t>windage</w:t>
+      </w:r>
+      <w:proofErr w:type="spellEnd"/>
+      <w:r>
+        <w:rPr>
+          <w:lang w:val="tr-TR"/>
+        </w:rPr>
+        <w:t xml:space="preserve"> </w:t>
+      </w:r>
+      <w:proofErr w:type="spellStart"/>
+      <w:r>
+        <w:rPr>
+          <w:lang w:val="tr-TR"/>
+        </w:rPr>
+        <w:t>losses</w:t>
+      </w:r>
+      <w:proofErr w:type="spellEnd"/>
+    </w:p>
+    <w:p>
+      <w:pPr>
+        <w:pStyle w:val="ListeParagraf"/>
+        <w:numPr>
+          <w:ilvl w:val="0"/>
+          <w:numId w:val="1"/>
+        </w:numPr>
+        <w:rPr>
+          <w:lang w:val="tr-TR"/>
+        </w:rPr>
+      </w:pPr>
+      <w:proofErr w:type="spellStart"/>
+      <w:r>
+        <w:rPr>
+          <w:lang w:val="tr-TR"/>
+        </w:rPr>
+        <w:t>Winding</w:t>
+      </w:r>
+      <w:proofErr w:type="spellEnd"/>
+      <w:r>
+        <w:rPr>
+          <w:lang w:val="tr-TR"/>
+        </w:rPr>
+        <w:t xml:space="preserve"> </w:t>
+      </w:r>
+      <w:proofErr w:type="spellStart"/>
+      <w:r>
+        <w:rPr>
+          <w:lang w:val="tr-TR"/>
+        </w:rPr>
+        <w:t>design</w:t>
+      </w:r>
+      <w:proofErr w:type="spellEnd"/>
+    </w:p>
+    <w:p>
+      <w:pPr>
+        <w:pStyle w:val="ListeParagraf"/>
+        <w:numPr>
+          <w:ilvl w:val="0"/>
+          <w:numId w:val="1"/>
+        </w:numPr>
+        <w:rPr>
+          <w:lang w:val="tr-TR"/>
+        </w:rPr>
+      </w:pPr>
+      <w:proofErr w:type="spellStart"/>
+      <w:r>
+        <w:rPr>
+          <w:lang w:val="tr-TR"/>
+        </w:rPr>
+        <w:t>Mechanical</w:t>
+      </w:r>
+      <w:proofErr w:type="spellEnd"/>
+      <w:r>
+        <w:rPr>
+          <w:lang w:val="tr-TR"/>
+        </w:rPr>
+        <w:t xml:space="preserve"> </w:t>
+      </w:r>
+      <w:proofErr w:type="spellStart"/>
+      <w:r>
+        <w:rPr>
+          <w:lang w:val="tr-TR"/>
+        </w:rPr>
+        <w:t>considerations</w:t>
+      </w:r>
+      <w:proofErr w:type="spellEnd"/>
+    </w:p>
+    <w:p>
+      <w:pPr>
+        <w:pStyle w:val="ListeParagraf"/>
+        <w:numPr>
+          <w:ilvl w:val="1"/>
+          <w:numId w:val="1"/>
+        </w:numPr>
+        <w:rPr>
+          <w:lang w:val="tr-TR"/>
+        </w:rPr>
+      </w:pPr>
+      <w:proofErr w:type="spellStart"/>
+      <w:r>
+        <w:rPr>
+          <w:lang w:val="tr-TR"/>
+        </w:rPr>
+        <w:t>Bearings</w:t>
+      </w:r>
+      <w:proofErr w:type="spellEnd"/>
+      <w:r>
+        <w:rPr>
+          <w:lang w:val="tr-TR"/>
+        </w:rPr>
+        <w:t xml:space="preserve"> </w:t>
+      </w:r>
+      <w:proofErr w:type="spellStart"/>
+      <w:r>
+        <w:rPr>
+          <w:lang w:val="tr-TR"/>
+        </w:rPr>
+        <w:t>and</w:t>
+      </w:r>
+      <w:proofErr w:type="spellEnd"/>
+      <w:r>
+        <w:rPr>
+          <w:lang w:val="tr-TR"/>
+        </w:rPr>
+        <w:t xml:space="preserve"> </w:t>
+      </w:r>
+      <w:proofErr w:type="spellStart"/>
+      <w:r>
+        <w:rPr>
+          <w:lang w:val="tr-TR"/>
+        </w:rPr>
+        <w:t>journals</w:t>
+      </w:r>
+      <w:proofErr w:type="spellEnd"/>
+    </w:p>
+    <w:p>
+      <w:pPr>
+        <w:pStyle w:val="ListeParagraf"/>
+        <w:numPr>
+          <w:ilvl w:val="0"/>
+          <w:numId w:val="1"/>
+        </w:numPr>
+        <w:rPr>
+          <w:lang w:val="tr-TR"/>
+        </w:rPr>
+      </w:pPr>
+      <w:proofErr w:type="spellStart"/>
+      <w:r>
+        <w:rPr>
+          <w:lang w:val="tr-TR"/>
+        </w:rPr>
+        <w:t>Surge</w:t>
+      </w:r>
+      <w:proofErr w:type="spellEnd"/>
+      <w:r>
+        <w:rPr>
+          <w:lang w:val="tr-TR"/>
+        </w:rPr>
+        <w:t xml:space="preserve"> </w:t>
+      </w:r>
+      <w:proofErr w:type="spellStart"/>
+      <w:r>
+        <w:rPr>
+          <w:lang w:val="tr-TR"/>
+        </w:rPr>
+        <w:t>arresters</w:t>
+      </w:r>
+      <w:proofErr w:type="spellEnd"/>
+      <w:r>
+        <w:rPr>
+          <w:lang w:val="tr-TR"/>
+        </w:rPr>
+        <w:t xml:space="preserve"> </w:t>
+      </w:r>
+      <w:proofErr w:type="spellStart"/>
+      <w:r>
+        <w:rPr>
+          <w:lang w:val="tr-TR"/>
+        </w:rPr>
+        <w:t>and</w:t>
+      </w:r>
+      <w:proofErr w:type="spellEnd"/>
+      <w:r>
+        <w:rPr>
+          <w:lang w:val="tr-TR"/>
+        </w:rPr>
+        <w:t xml:space="preserve"> </w:t>
+      </w:r>
+      <w:proofErr w:type="spellStart"/>
+      <w:r>
+        <w:rPr>
+          <w:lang w:val="tr-TR"/>
+        </w:rPr>
+        <w:t>surge</w:t>
+      </w:r>
+      <w:proofErr w:type="spellEnd"/>
+      <w:r>
+        <w:rPr>
+          <w:lang w:val="tr-TR"/>
+        </w:rPr>
+        <w:t xml:space="preserve"> </w:t>
+      </w:r>
+      <w:proofErr w:type="spellStart"/>
+      <w:r>
+        <w:rPr>
+          <w:lang w:val="tr-TR"/>
+        </w:rPr>
+        <w:t>capacitors</w:t>
+      </w:r>
+      <w:proofErr w:type="spellEnd"/>
     </w:p>
     <w:sectPr>
       <w:pgSz w:w="12240" w:h="15840"/>
@@ -3940,7 +6102,7 @@
         <w:rFonts w:ascii="Courier New" w:hAnsi="Courier New" w:cs="Courier New" w:hint="default"/>
       </w:rPr>
     </w:lvl>
-    <w:lvl w:ilvl="2" w:tplc="04090005" w:tentative="1">
+    <w:lvl w:ilvl="2" w:tplc="04090005">
       <w:start w:val="1"/>
       <w:numFmt w:val="bullet"/>
       <w:lvlText w:val=""/>

</xml_diff>